<commit_message>
Signed-off-by: blackist <1075512174@qq.com> 加入个人招聘功能管理
</commit_message>
<xml_diff>
--- a/ar-doc/需求分析/徐州工程学院_信电学院_校友会_需求分析.docx
+++ b/ar-doc/需求分析/徐州工程学院_信电学院_校友会_需求分析.docx
@@ -1,6 +1,6 @@
 
 <file path=word/document.xml><?xml version="1.0" encoding="utf-8"?>
-<w:document xmlns:wpc="http://schemas.microsoft.com/office/word/2010/wordprocessingCanvas" xmlns:mc="http://schemas.openxmlformats.org/markup-compatibility/2006" xmlns:o="urn:schemas-microsoft-com:office:office" xmlns:r="http://schemas.openxmlformats.org/officeDocument/2006/relationships" xmlns:m="http://schemas.openxmlformats.org/officeDocument/2006/math" xmlns:v="urn:schemas-microsoft-com:vml" xmlns:wp14="http://schemas.microsoft.com/office/word/2010/wordprocessingDrawing" xmlns:wp="http://schemas.openxmlformats.org/drawingml/2006/wordprocessingDrawing" xmlns:w10="urn:schemas-microsoft-com:office:word" xmlns:w="http://schemas.openxmlformats.org/wordprocessingml/2006/main" xmlns:w14="http://schemas.microsoft.com/office/word/2010/wordml" xmlns:w15="http://schemas.microsoft.com/office/word/2012/wordml" xmlns:wpg="http://schemas.microsoft.com/office/word/2010/wordprocessingGroup" xmlns:wpi="http://schemas.microsoft.com/office/word/2010/wordprocessingInk" xmlns:wne="http://schemas.microsoft.com/office/word/2006/wordml" xmlns:wps="http://schemas.microsoft.com/office/word/2010/wordprocessingShape" mc:Ignorable="w14 w15 wp14">
+<w:document xmlns:wpc="http://schemas.microsoft.com/office/word/2010/wordprocessingCanvas" xmlns:cx="http://schemas.microsoft.com/office/drawing/2014/chartex" xmlns:cx1="http://schemas.microsoft.com/office/drawing/2015/9/8/chartex" xmlns:cx2="http://schemas.microsoft.com/office/drawing/2015/10/21/chartex" xmlns:cx3="http://schemas.microsoft.com/office/drawing/2016/5/9/chartex" xmlns:cx4="http://schemas.microsoft.com/office/drawing/2016/5/10/chartex" xmlns:cx5="http://schemas.microsoft.com/office/drawing/2016/5/11/chartex" xmlns:cx6="http://schemas.microsoft.com/office/drawing/2016/5/12/chartex" xmlns:cx7="http://schemas.microsoft.com/office/drawing/2016/5/13/chartex" xmlns:cx8="http://schemas.microsoft.com/office/drawing/2016/5/14/chartex" xmlns:mc="http://schemas.openxmlformats.org/markup-compatibility/2006" xmlns:o="urn:schemas-microsoft-com:office:office" xmlns:r="http://schemas.openxmlformats.org/officeDocument/2006/relationships" xmlns:m="http://schemas.openxmlformats.org/officeDocument/2006/math" xmlns:v="urn:schemas-microsoft-com:vml" xmlns:wp14="http://schemas.microsoft.com/office/word/2010/wordprocessingDrawing" xmlns:wp="http://schemas.openxmlformats.org/drawingml/2006/wordprocessingDrawing" xmlns:w10="urn:schemas-microsoft-com:office:word" xmlns:w="http://schemas.openxmlformats.org/wordprocessingml/2006/main" xmlns:w14="http://schemas.microsoft.com/office/word/2010/wordml" xmlns:w15="http://schemas.microsoft.com/office/word/2012/wordml" xmlns:w16se="http://schemas.microsoft.com/office/word/2015/wordml/symex" xmlns:wpg="http://schemas.microsoft.com/office/word/2010/wordprocessingGroup" xmlns:wpi="http://schemas.microsoft.com/office/word/2010/wordprocessingInk" xmlns:wne="http://schemas.microsoft.com/office/word/2006/wordml" xmlns:wps="http://schemas.microsoft.com/office/word/2010/wordprocessingShape" mc:Ignorable="w14 w15 w16se wp14">
   <w:body>
     <w:p>
       <w:pPr>
@@ -5760,7 +5760,7 @@
             <w:pPr>
               <w:spacing w:line="360" w:lineRule="auto"/>
               <w:rPr>
-                <w:rFonts w:asciiTheme="minorEastAsia" w:hAnsiTheme="minorEastAsia" w:hint="eastAsia"/>
+                <w:rFonts w:asciiTheme="minorEastAsia" w:hAnsiTheme="minorEastAsia"/>
                 <w:szCs w:val="21"/>
               </w:rPr>
             </w:pPr>
@@ -5811,7 +5811,7 @@
             <w:pPr>
               <w:spacing w:line="360" w:lineRule="auto"/>
               <w:rPr>
-                <w:rFonts w:asciiTheme="minorEastAsia" w:hAnsiTheme="minorEastAsia" w:hint="eastAsia"/>
+                <w:rFonts w:asciiTheme="minorEastAsia" w:hAnsiTheme="minorEastAsia"/>
               </w:rPr>
             </w:pPr>
             <w:r>
@@ -5830,7 +5830,7 @@
             <w:pPr>
               <w:spacing w:line="360" w:lineRule="auto"/>
               <w:rPr>
-                <w:rFonts w:asciiTheme="minorEastAsia" w:hAnsiTheme="minorEastAsia" w:hint="eastAsia"/>
+                <w:rFonts w:asciiTheme="minorEastAsia" w:hAnsiTheme="minorEastAsia"/>
                 <w:szCs w:val="21"/>
               </w:rPr>
             </w:pPr>
@@ -5844,7 +5844,7 @@
             <w:pPr>
               <w:spacing w:line="360" w:lineRule="auto"/>
               <w:rPr>
-                <w:rFonts w:asciiTheme="minorEastAsia" w:hAnsiTheme="minorEastAsia" w:hint="eastAsia"/>
+                <w:rFonts w:asciiTheme="minorEastAsia" w:hAnsiTheme="minorEastAsia"/>
                 <w:szCs w:val="21"/>
               </w:rPr>
             </w:pPr>
@@ -11043,7 +11043,7 @@
             </w:r>
             <w:r>
               <w:rPr>
-                <w:rStyle w:val="a8"/>
+                <w:rStyle w:val="aa"/>
                 <w:rFonts w:asciiTheme="minorEastAsia" w:hAnsiTheme="minorEastAsia"/>
                 <w:i w:val="0"/>
               </w:rPr>
@@ -11939,7 +11939,7 @@
             </w:pPr>
             <w:r>
               <w:rPr>
-                <w:rStyle w:val="a8"/>
+                <w:rStyle w:val="aa"/>
                 <w:rFonts w:asciiTheme="minorEastAsia" w:hAnsiTheme="minorEastAsia"/>
                 <w:i w:val="0"/>
               </w:rPr>
@@ -13820,7 +13820,7 @@
             </w:r>
             <w:r>
               <w:rPr>
-                <w:rStyle w:val="a8"/>
+                <w:rStyle w:val="aa"/>
                 <w:rFonts w:asciiTheme="minorEastAsia" w:hAnsiTheme="minorEastAsia"/>
                 <w:i w:val="0"/>
               </w:rPr>
@@ -14471,7 +14471,7 @@
         <w:pStyle w:val="reader-word-layer"/>
         <w:spacing w:line="360" w:lineRule="auto"/>
         <w:rPr>
-          <w:rFonts w:asciiTheme="minorEastAsia" w:eastAsiaTheme="minorEastAsia" w:hAnsiTheme="minorEastAsia" w:hint="eastAsia"/>
+          <w:rFonts w:asciiTheme="minorEastAsia" w:eastAsiaTheme="minorEastAsia" w:hAnsiTheme="minorEastAsia"/>
         </w:rPr>
       </w:pPr>
     </w:p>
@@ -16017,7 +16017,7 @@
             </w:r>
             <w:r>
               <w:rPr>
-                <w:rStyle w:val="a8"/>
+                <w:rStyle w:val="aa"/>
                 <w:rFonts w:asciiTheme="minorEastAsia" w:hAnsiTheme="minorEastAsia"/>
                 <w:i w:val="0"/>
               </w:rPr>
@@ -17593,7 +17593,7 @@
             </w:r>
             <w:r>
               <w:rPr>
-                <w:rStyle w:val="a8"/>
+                <w:rStyle w:val="aa"/>
                 <w:rFonts w:asciiTheme="minorEastAsia" w:hAnsiTheme="minorEastAsia"/>
                 <w:i w:val="0"/>
               </w:rPr>
@@ -18882,7 +18882,7 @@
             </w:r>
             <w:r>
               <w:rPr>
-                <w:rStyle w:val="a8"/>
+                <w:rStyle w:val="aa"/>
                 <w:rFonts w:asciiTheme="minorEastAsia" w:hAnsiTheme="minorEastAsia"/>
                 <w:i w:val="0"/>
               </w:rPr>
@@ -20747,10 +20747,33 @@
             </w:pPr>
             <w:r>
               <w:rPr>
-                <w:rFonts w:asciiTheme="minorEastAsia" w:hAnsiTheme="minorEastAsia" w:hint="eastAsia"/>
-                <w:szCs w:val="21"/>
-              </w:rPr>
-              <w:t>infoContent</w:t>
+                <w:rFonts w:asciiTheme="minorEastAsia" w:hAnsiTheme="minorEastAsia"/>
+                <w:szCs w:val="21"/>
+              </w:rPr>
+              <w:t>I</w:t>
+            </w:r>
+            <w:r>
+              <w:rPr>
+                <w:rFonts w:asciiTheme="minorEastAsia" w:hAnsiTheme="minorEastAsia" w:hint="eastAsia"/>
+                <w:szCs w:val="21"/>
+              </w:rPr>
+              <w:t>nfo</w:t>
+            </w:r>
+            <w:r>
+              <w:rPr>
+                <w:rFonts w:asciiTheme="minorEastAsia" w:hAnsiTheme="minorEastAsia"/>
+                <w:szCs w:val="21"/>
+              </w:rPr>
+              <w:t>_c</w:t>
+            </w:r>
+            <w:bookmarkStart w:id="2" w:name="_GoBack"/>
+            <w:bookmarkEnd w:id="2"/>
+            <w:r>
+              <w:rPr>
+                <w:rFonts w:asciiTheme="minorEastAsia" w:hAnsiTheme="minorEastAsia" w:hint="eastAsia"/>
+                <w:szCs w:val="21"/>
+              </w:rPr>
+              <w:t>ontent</w:t>
             </w:r>
           </w:p>
         </w:tc>
@@ -23659,7 +23682,7 @@
             </w:r>
             <w:r>
               <w:rPr>
-                <w:rStyle w:val="a8"/>
+                <w:rStyle w:val="aa"/>
                 <w:rFonts w:asciiTheme="minorEastAsia" w:hAnsiTheme="minorEastAsia"/>
                 <w:i w:val="0"/>
               </w:rPr>
@@ -24375,7 +24398,7 @@
             </w:r>
             <w:r>
               <w:rPr>
-                <w:rStyle w:val="a8"/>
+                <w:rStyle w:val="aa"/>
                 <w:rFonts w:asciiTheme="minorEastAsia" w:hAnsiTheme="minorEastAsia"/>
                 <w:i w:val="0"/>
               </w:rPr>
@@ -25185,7 +25208,7 @@
             </w:r>
             <w:r>
               <w:rPr>
-                <w:rStyle w:val="a8"/>
+                <w:rStyle w:val="aa"/>
                 <w:rFonts w:asciiTheme="minorEastAsia" w:hAnsiTheme="minorEastAsia"/>
                 <w:i w:val="0"/>
               </w:rPr>
@@ -25994,7 +26017,7 @@
             </w:r>
             <w:r>
               <w:rPr>
-                <w:rStyle w:val="a8"/>
+                <w:rStyle w:val="aa"/>
                 <w:rFonts w:asciiTheme="minorEastAsia" w:hAnsiTheme="minorEastAsia"/>
                 <w:i w:val="0"/>
               </w:rPr>
@@ -26839,7 +26862,7 @@
             <w:pPr>
               <w:spacing w:line="360" w:lineRule="auto"/>
               <w:rPr>
-                <w:rFonts w:asciiTheme="minorEastAsia" w:hAnsiTheme="minorEastAsia" w:hint="eastAsia"/>
+                <w:rFonts w:asciiTheme="minorEastAsia" w:hAnsiTheme="minorEastAsia"/>
                 <w:szCs w:val="21"/>
               </w:rPr>
             </w:pPr>
@@ -26853,7 +26876,7 @@
             <w:pPr>
               <w:spacing w:line="360" w:lineRule="auto"/>
               <w:rPr>
-                <w:rFonts w:asciiTheme="minorEastAsia" w:hAnsiTheme="minorEastAsia" w:hint="eastAsia"/>
+                <w:rFonts w:asciiTheme="minorEastAsia" w:hAnsiTheme="minorEastAsia"/>
                 <w:szCs w:val="21"/>
               </w:rPr>
             </w:pPr>
@@ -26867,7 +26890,7 @@
             <w:pPr>
               <w:spacing w:line="360" w:lineRule="auto"/>
               <w:rPr>
-                <w:rFonts w:asciiTheme="minorEastAsia" w:hAnsiTheme="minorEastAsia" w:hint="eastAsia"/>
+                <w:rFonts w:asciiTheme="minorEastAsia" w:hAnsiTheme="minorEastAsia"/>
                 <w:szCs w:val="21"/>
               </w:rPr>
             </w:pPr>
@@ -26883,7 +26906,7 @@
             <w:pPr>
               <w:spacing w:line="360" w:lineRule="auto"/>
               <w:rPr>
-                <w:rFonts w:asciiTheme="minorEastAsia" w:hAnsiTheme="minorEastAsia" w:hint="eastAsia"/>
+                <w:rFonts w:asciiTheme="minorEastAsia" w:hAnsiTheme="minorEastAsia"/>
                 <w:szCs w:val="21"/>
               </w:rPr>
             </w:pPr>
@@ -26904,7 +26927,7 @@
             <w:pPr>
               <w:spacing w:line="360" w:lineRule="auto"/>
               <w:rPr>
-                <w:rFonts w:asciiTheme="minorEastAsia" w:hAnsiTheme="minorEastAsia" w:hint="eastAsia"/>
+                <w:rFonts w:asciiTheme="minorEastAsia" w:hAnsiTheme="minorEastAsia"/>
                 <w:szCs w:val="21"/>
               </w:rPr>
             </w:pPr>
@@ -26918,7 +26941,7 @@
             <w:pPr>
               <w:spacing w:line="360" w:lineRule="auto"/>
               <w:rPr>
-                <w:rFonts w:asciiTheme="minorEastAsia" w:hAnsiTheme="minorEastAsia" w:hint="eastAsia"/>
+                <w:rFonts w:asciiTheme="minorEastAsia" w:hAnsiTheme="minorEastAsia"/>
                 <w:szCs w:val="21"/>
               </w:rPr>
             </w:pPr>
@@ -26932,7 +26955,7 @@
             <w:pPr>
               <w:spacing w:line="360" w:lineRule="auto"/>
               <w:rPr>
-                <w:rFonts w:asciiTheme="minorEastAsia" w:hAnsiTheme="minorEastAsia" w:hint="eastAsia"/>
+                <w:rFonts w:asciiTheme="minorEastAsia" w:hAnsiTheme="minorEastAsia"/>
                 <w:szCs w:val="21"/>
               </w:rPr>
             </w:pPr>
@@ -27493,7 +27516,7 @@
             <w:pPr>
               <w:spacing w:line="360" w:lineRule="auto"/>
               <w:rPr>
-                <w:rFonts w:asciiTheme="minorEastAsia" w:hAnsiTheme="minorEastAsia" w:hint="eastAsia"/>
+                <w:rFonts w:asciiTheme="minorEastAsia" w:hAnsiTheme="minorEastAsia"/>
                 <w:szCs w:val="21"/>
               </w:rPr>
             </w:pPr>
@@ -27507,7 +27530,7 @@
             <w:pPr>
               <w:spacing w:line="360" w:lineRule="auto"/>
               <w:rPr>
-                <w:rFonts w:asciiTheme="minorEastAsia" w:hAnsiTheme="minorEastAsia" w:hint="eastAsia"/>
+                <w:rFonts w:asciiTheme="minorEastAsia" w:hAnsiTheme="minorEastAsia"/>
                 <w:szCs w:val="21"/>
               </w:rPr>
             </w:pPr>
@@ -30104,7 +30127,7 @@
             </w:pPr>
             <w:r>
               <w:rPr>
-                <w:rStyle w:val="a8"/>
+                <w:rStyle w:val="aa"/>
                 <w:rFonts w:asciiTheme="minorEastAsia" w:hAnsiTheme="minorEastAsia"/>
                 <w:i w:val="0"/>
               </w:rPr>
@@ -30323,7 +30346,7 @@
             </w:pPr>
             <w:r>
               <w:rPr>
-                <w:rStyle w:val="a8"/>
+                <w:rStyle w:val="aa"/>
                 <w:rFonts w:asciiTheme="minorEastAsia" w:hAnsiTheme="minorEastAsia"/>
                 <w:i w:val="0"/>
               </w:rPr>
@@ -30418,14 +30441,14 @@
             <w:pPr>
               <w:spacing w:line="360" w:lineRule="auto"/>
               <w:rPr>
-                <w:rStyle w:val="a8"/>
+                <w:rStyle w:val="aa"/>
                 <w:rFonts w:asciiTheme="minorEastAsia" w:hAnsiTheme="minorEastAsia"/>
                 <w:i w:val="0"/>
               </w:rPr>
             </w:pPr>
             <w:r>
               <w:rPr>
-                <w:rStyle w:val="a8"/>
+                <w:rStyle w:val="aa"/>
                 <w:rFonts w:asciiTheme="minorEastAsia" w:hAnsiTheme="minorEastAsia" w:hint="eastAsia"/>
                 <w:i w:val="0"/>
               </w:rPr>
@@ -30441,7 +30464,7 @@
             <w:pPr>
               <w:spacing w:line="360" w:lineRule="auto"/>
               <w:rPr>
-                <w:rFonts w:asciiTheme="minorEastAsia" w:hAnsiTheme="minorEastAsia" w:hint="eastAsia"/>
+                <w:rFonts w:asciiTheme="minorEastAsia" w:hAnsiTheme="minorEastAsia"/>
                 <w:szCs w:val="21"/>
               </w:rPr>
             </w:pPr>
@@ -30462,7 +30485,7 @@
             <w:pPr>
               <w:spacing w:line="360" w:lineRule="auto"/>
               <w:rPr>
-                <w:rFonts w:asciiTheme="minorEastAsia" w:hAnsiTheme="minorEastAsia" w:hint="eastAsia"/>
+                <w:rFonts w:asciiTheme="minorEastAsia" w:hAnsiTheme="minorEastAsia"/>
                 <w:szCs w:val="21"/>
               </w:rPr>
             </w:pPr>
@@ -30476,7 +30499,7 @@
             <w:pPr>
               <w:spacing w:line="360" w:lineRule="auto"/>
               <w:rPr>
-                <w:rFonts w:asciiTheme="minorEastAsia" w:hAnsiTheme="minorEastAsia" w:hint="eastAsia"/>
+                <w:rFonts w:asciiTheme="minorEastAsia" w:hAnsiTheme="minorEastAsia"/>
                 <w:szCs w:val="21"/>
               </w:rPr>
             </w:pPr>
@@ -30492,14 +30515,14 @@
             <w:pPr>
               <w:spacing w:line="360" w:lineRule="auto"/>
               <w:rPr>
-                <w:rStyle w:val="a8"/>
-                <w:rFonts w:asciiTheme="minorEastAsia" w:hAnsiTheme="minorEastAsia" w:hint="eastAsia"/>
+                <w:rStyle w:val="aa"/>
+                <w:rFonts w:asciiTheme="minorEastAsia" w:hAnsiTheme="minorEastAsia"/>
                 <w:i w:val="0"/>
               </w:rPr>
             </w:pPr>
             <w:r>
               <w:rPr>
-                <w:rStyle w:val="a8"/>
+                <w:rStyle w:val="aa"/>
                 <w:rFonts w:asciiTheme="minorEastAsia" w:hAnsiTheme="minorEastAsia" w:hint="eastAsia"/>
                 <w:i w:val="0"/>
               </w:rPr>
@@ -30515,7 +30538,7 @@
             <w:pPr>
               <w:spacing w:line="360" w:lineRule="auto"/>
               <w:rPr>
-                <w:rFonts w:asciiTheme="minorEastAsia" w:hAnsiTheme="minorEastAsia" w:hint="eastAsia"/>
+                <w:rFonts w:asciiTheme="minorEastAsia" w:hAnsiTheme="minorEastAsia"/>
                 <w:szCs w:val="21"/>
               </w:rPr>
             </w:pPr>
@@ -30536,7 +30559,7 @@
             <w:pPr>
               <w:spacing w:line="360" w:lineRule="auto"/>
               <w:rPr>
-                <w:rFonts w:asciiTheme="minorEastAsia" w:hAnsiTheme="minorEastAsia" w:hint="eastAsia"/>
+                <w:rFonts w:asciiTheme="minorEastAsia" w:hAnsiTheme="minorEastAsia"/>
                 <w:szCs w:val="21"/>
               </w:rPr>
             </w:pPr>
@@ -30550,7 +30573,7 @@
             <w:pPr>
               <w:spacing w:line="360" w:lineRule="auto"/>
               <w:rPr>
-                <w:rFonts w:asciiTheme="minorEastAsia" w:hAnsiTheme="minorEastAsia" w:hint="eastAsia"/>
+                <w:rFonts w:asciiTheme="minorEastAsia" w:hAnsiTheme="minorEastAsia"/>
                 <w:szCs w:val="21"/>
               </w:rPr>
             </w:pPr>
@@ -30566,14 +30589,14 @@
             <w:pPr>
               <w:spacing w:line="360" w:lineRule="auto"/>
               <w:rPr>
-                <w:rStyle w:val="a8"/>
+                <w:rStyle w:val="aa"/>
                 <w:rFonts w:asciiTheme="minorEastAsia" w:hAnsiTheme="minorEastAsia"/>
                 <w:i w:val="0"/>
               </w:rPr>
             </w:pPr>
             <w:r>
               <w:rPr>
-                <w:rStyle w:val="a8"/>
+                <w:rStyle w:val="aa"/>
                 <w:rFonts w:asciiTheme="minorEastAsia" w:hAnsiTheme="minorEastAsia" w:hint="eastAsia"/>
                 <w:i w:val="0"/>
               </w:rPr>
@@ -30581,7 +30604,7 @@
             </w:r>
             <w:r>
               <w:rPr>
-                <w:rStyle w:val="a8"/>
+                <w:rStyle w:val="aa"/>
                 <w:rFonts w:asciiTheme="minorEastAsia" w:hAnsiTheme="minorEastAsia"/>
                 <w:i w:val="0"/>
               </w:rPr>
@@ -30676,14 +30699,14 @@
             <w:pPr>
               <w:spacing w:line="360" w:lineRule="auto"/>
               <w:rPr>
-                <w:rStyle w:val="a8"/>
+                <w:rStyle w:val="aa"/>
                 <w:rFonts w:asciiTheme="minorEastAsia" w:hAnsiTheme="minorEastAsia"/>
                 <w:i w:val="0"/>
               </w:rPr>
             </w:pPr>
             <w:r>
               <w:rPr>
-                <w:rStyle w:val="a8"/>
+                <w:rStyle w:val="aa"/>
                 <w:rFonts w:asciiTheme="minorEastAsia" w:hAnsiTheme="minorEastAsia" w:hint="eastAsia"/>
                 <w:i w:val="0"/>
               </w:rPr>
@@ -30691,7 +30714,7 @@
             </w:r>
             <w:r>
               <w:rPr>
-                <w:rStyle w:val="a8"/>
+                <w:rStyle w:val="aa"/>
                 <w:rFonts w:asciiTheme="minorEastAsia" w:hAnsiTheme="minorEastAsia"/>
                 <w:i w:val="0"/>
               </w:rPr>
@@ -30699,7 +30722,7 @@
             </w:r>
             <w:r>
               <w:rPr>
-                <w:rStyle w:val="a8"/>
+                <w:rStyle w:val="aa"/>
                 <w:rFonts w:asciiTheme="minorEastAsia" w:hAnsiTheme="minorEastAsia"/>
                 <w:i w:val="0"/>
               </w:rPr>
@@ -30787,14 +30810,14 @@
             <w:pPr>
               <w:spacing w:line="360" w:lineRule="auto"/>
               <w:rPr>
-                <w:rStyle w:val="a8"/>
+                <w:rStyle w:val="aa"/>
                 <w:rFonts w:asciiTheme="minorEastAsia" w:hAnsiTheme="minorEastAsia"/>
                 <w:i w:val="0"/>
               </w:rPr>
             </w:pPr>
             <w:r>
               <w:rPr>
-                <w:rStyle w:val="a8"/>
+                <w:rStyle w:val="aa"/>
                 <w:rFonts w:asciiTheme="minorEastAsia" w:hAnsiTheme="minorEastAsia"/>
                 <w:i w:val="0"/>
               </w:rPr>
@@ -30802,7 +30825,7 @@
             </w:r>
             <w:r>
               <w:rPr>
-                <w:rStyle w:val="a8"/>
+                <w:rStyle w:val="aa"/>
                 <w:rFonts w:asciiTheme="minorEastAsia" w:hAnsiTheme="minorEastAsia"/>
                 <w:i w:val="0"/>
               </w:rPr>
@@ -30810,7 +30833,7 @@
             </w:r>
             <w:r>
               <w:rPr>
-                <w:rStyle w:val="a8"/>
+                <w:rStyle w:val="aa"/>
                 <w:rFonts w:asciiTheme="minorEastAsia" w:hAnsiTheme="minorEastAsia"/>
                 <w:i w:val="0"/>
               </w:rPr>
@@ -30884,14 +30907,14 @@
             <w:pPr>
               <w:spacing w:line="360" w:lineRule="auto"/>
               <w:rPr>
-                <w:rStyle w:val="a8"/>
+                <w:rStyle w:val="aa"/>
                 <w:rFonts w:asciiTheme="minorEastAsia" w:hAnsiTheme="minorEastAsia"/>
                 <w:i w:val="0"/>
               </w:rPr>
             </w:pPr>
             <w:r>
               <w:rPr>
-                <w:rStyle w:val="a8"/>
+                <w:rStyle w:val="aa"/>
                 <w:rFonts w:asciiTheme="minorEastAsia" w:hAnsiTheme="minorEastAsia"/>
                 <w:i w:val="0"/>
               </w:rPr>
@@ -30979,14 +31002,14 @@
             <w:pPr>
               <w:spacing w:line="360" w:lineRule="auto"/>
               <w:rPr>
-                <w:rStyle w:val="a8"/>
+                <w:rStyle w:val="aa"/>
                 <w:rFonts w:asciiTheme="minorEastAsia" w:hAnsiTheme="minorEastAsia"/>
                 <w:i w:val="0"/>
               </w:rPr>
             </w:pPr>
             <w:r>
               <w:rPr>
-                <w:rStyle w:val="a8"/>
+                <w:rStyle w:val="aa"/>
                 <w:rFonts w:asciiTheme="minorEastAsia" w:hAnsiTheme="minorEastAsia"/>
                 <w:i w:val="0"/>
               </w:rPr>
@@ -31060,14 +31083,14 @@
             <w:pPr>
               <w:spacing w:line="360" w:lineRule="auto"/>
               <w:rPr>
-                <w:rStyle w:val="a8"/>
+                <w:rStyle w:val="aa"/>
                 <w:rFonts w:asciiTheme="minorEastAsia" w:hAnsiTheme="minorEastAsia"/>
                 <w:i w:val="0"/>
               </w:rPr>
             </w:pPr>
             <w:r>
               <w:rPr>
-                <w:rStyle w:val="a8"/>
+                <w:rStyle w:val="aa"/>
                 <w:rFonts w:asciiTheme="minorEastAsia" w:hAnsiTheme="minorEastAsia" w:hint="eastAsia"/>
                 <w:i w:val="0"/>
               </w:rPr>
@@ -31083,7 +31106,7 @@
             <w:pPr>
               <w:spacing w:line="360" w:lineRule="auto"/>
               <w:rPr>
-                <w:rFonts w:asciiTheme="minorEastAsia" w:hAnsiTheme="minorEastAsia" w:hint="eastAsia"/>
+                <w:rFonts w:asciiTheme="minorEastAsia" w:hAnsiTheme="minorEastAsia"/>
                 <w:szCs w:val="21"/>
               </w:rPr>
             </w:pPr>
@@ -31111,7 +31134,7 @@
             <w:pPr>
               <w:spacing w:line="360" w:lineRule="auto"/>
               <w:rPr>
-                <w:rFonts w:asciiTheme="minorEastAsia" w:hAnsiTheme="minorEastAsia" w:hint="eastAsia"/>
+                <w:rFonts w:asciiTheme="minorEastAsia" w:hAnsiTheme="minorEastAsia"/>
                 <w:szCs w:val="21"/>
               </w:rPr>
             </w:pPr>
@@ -31148,14 +31171,14 @@
             <w:pPr>
               <w:spacing w:line="360" w:lineRule="auto"/>
               <w:rPr>
-                <w:rStyle w:val="a8"/>
-                <w:rFonts w:asciiTheme="minorEastAsia" w:hAnsiTheme="minorEastAsia" w:hint="eastAsia"/>
+                <w:rStyle w:val="aa"/>
+                <w:rFonts w:asciiTheme="minorEastAsia" w:hAnsiTheme="minorEastAsia"/>
                 <w:i w:val="0"/>
               </w:rPr>
             </w:pPr>
             <w:r>
               <w:rPr>
-                <w:rStyle w:val="a8"/>
+                <w:rStyle w:val="aa"/>
                 <w:rFonts w:asciiTheme="minorEastAsia" w:hAnsiTheme="minorEastAsia" w:hint="eastAsia"/>
                 <w:i w:val="0"/>
               </w:rPr>
@@ -31171,21 +31194,21 @@
             <w:pPr>
               <w:spacing w:line="360" w:lineRule="auto"/>
               <w:rPr>
-                <w:rFonts w:asciiTheme="minorEastAsia" w:hAnsiTheme="minorEastAsia" w:hint="eastAsia"/>
-                <w:szCs w:val="21"/>
-              </w:rPr>
-            </w:pPr>
-          </w:p>
-        </w:tc>
-        <w:tc>
-          <w:tcPr>
-            <w:tcW w:w="1800" w:type="dxa"/>
-          </w:tcPr>
-          <w:p>
-            <w:pPr>
-              <w:spacing w:line="360" w:lineRule="auto"/>
-              <w:rPr>
-                <w:rFonts w:asciiTheme="minorEastAsia" w:hAnsiTheme="minorEastAsia" w:hint="eastAsia"/>
+                <w:rFonts w:asciiTheme="minorEastAsia" w:hAnsiTheme="minorEastAsia"/>
+                <w:szCs w:val="21"/>
+              </w:rPr>
+            </w:pPr>
+          </w:p>
+        </w:tc>
+        <w:tc>
+          <w:tcPr>
+            <w:tcW w:w="1800" w:type="dxa"/>
+          </w:tcPr>
+          <w:p>
+            <w:pPr>
+              <w:spacing w:line="360" w:lineRule="auto"/>
+              <w:rPr>
+                <w:rFonts w:asciiTheme="minorEastAsia" w:hAnsiTheme="minorEastAsia"/>
                 <w:szCs w:val="21"/>
               </w:rPr>
             </w:pPr>
@@ -31323,21 +31346,21 @@
             <w:pPr>
               <w:spacing w:line="360" w:lineRule="auto"/>
               <w:rPr>
-                <w:rFonts w:asciiTheme="minorEastAsia" w:hAnsiTheme="minorEastAsia" w:hint="eastAsia"/>
-                <w:szCs w:val="21"/>
-              </w:rPr>
-            </w:pPr>
-          </w:p>
-        </w:tc>
-        <w:tc>
-          <w:tcPr>
-            <w:tcW w:w="1800" w:type="dxa"/>
-          </w:tcPr>
-          <w:p>
-            <w:pPr>
-              <w:spacing w:line="360" w:lineRule="auto"/>
-              <w:rPr>
-                <w:rFonts w:asciiTheme="minorEastAsia" w:hAnsiTheme="minorEastAsia" w:hint="eastAsia"/>
+                <w:rFonts w:asciiTheme="minorEastAsia" w:hAnsiTheme="minorEastAsia"/>
+                <w:szCs w:val="21"/>
+              </w:rPr>
+            </w:pPr>
+          </w:p>
+        </w:tc>
+        <w:tc>
+          <w:tcPr>
+            <w:tcW w:w="1800" w:type="dxa"/>
+          </w:tcPr>
+          <w:p>
+            <w:pPr>
+              <w:spacing w:line="360" w:lineRule="auto"/>
+              <w:rPr>
+                <w:rFonts w:asciiTheme="minorEastAsia" w:hAnsiTheme="minorEastAsia"/>
                 <w:szCs w:val="21"/>
               </w:rPr>
             </w:pPr>
@@ -31410,11 +31433,9 @@
         <w:pStyle w:val="reader-word-layer"/>
         <w:spacing w:line="360" w:lineRule="auto"/>
         <w:rPr>
-          <w:rFonts w:ascii="黑体" w:eastAsia="黑体" w:hAnsi="黑体" w:hint="eastAsia"/>
+          <w:rFonts w:ascii="黑体" w:eastAsia="黑体" w:hAnsi="黑体"/>
         </w:rPr>
       </w:pPr>
-      <w:bookmarkStart w:id="2" w:name="_GoBack"/>
-      <w:bookmarkEnd w:id="2"/>
     </w:p>
     <w:p>
       <w:pPr>
@@ -31482,7 +31503,7 @@
 </file>
 
 <file path=word/endnotes.xml><?xml version="1.0" encoding="utf-8"?>
-<w:endnotes xmlns:wpc="http://schemas.microsoft.com/office/word/2010/wordprocessingCanvas" xmlns:mc="http://schemas.openxmlformats.org/markup-compatibility/2006" xmlns:o="urn:schemas-microsoft-com:office:office" xmlns:r="http://schemas.openxmlformats.org/officeDocument/2006/relationships" xmlns:m="http://schemas.openxmlformats.org/officeDocument/2006/math" xmlns:v="urn:schemas-microsoft-com:vml" xmlns:wp14="http://schemas.microsoft.com/office/word/2010/wordprocessingDrawing" xmlns:wp="http://schemas.openxmlformats.org/drawingml/2006/wordprocessingDrawing" xmlns:w10="urn:schemas-microsoft-com:office:word" xmlns:w="http://schemas.openxmlformats.org/wordprocessingml/2006/main" xmlns:w14="http://schemas.microsoft.com/office/word/2010/wordml" xmlns:w15="http://schemas.microsoft.com/office/word/2012/wordml" xmlns:wpg="http://schemas.microsoft.com/office/word/2010/wordprocessingGroup" xmlns:wpi="http://schemas.microsoft.com/office/word/2010/wordprocessingInk" xmlns:wne="http://schemas.microsoft.com/office/word/2006/wordml" xmlns:wps="http://schemas.microsoft.com/office/word/2010/wordprocessingShape" mc:Ignorable="w14 w15 wp14">
+<w:endnotes xmlns:wpc="http://schemas.microsoft.com/office/word/2010/wordprocessingCanvas" xmlns:cx="http://schemas.microsoft.com/office/drawing/2014/chartex" xmlns:cx1="http://schemas.microsoft.com/office/drawing/2015/9/8/chartex" xmlns:cx2="http://schemas.microsoft.com/office/drawing/2015/10/21/chartex" xmlns:cx3="http://schemas.microsoft.com/office/drawing/2016/5/9/chartex" xmlns:cx4="http://schemas.microsoft.com/office/drawing/2016/5/10/chartex" xmlns:cx5="http://schemas.microsoft.com/office/drawing/2016/5/11/chartex" xmlns:cx6="http://schemas.microsoft.com/office/drawing/2016/5/12/chartex" xmlns:cx7="http://schemas.microsoft.com/office/drawing/2016/5/13/chartex" xmlns:cx8="http://schemas.microsoft.com/office/drawing/2016/5/14/chartex" xmlns:mc="http://schemas.openxmlformats.org/markup-compatibility/2006" xmlns:o="urn:schemas-microsoft-com:office:office" xmlns:r="http://schemas.openxmlformats.org/officeDocument/2006/relationships" xmlns:m="http://schemas.openxmlformats.org/officeDocument/2006/math" xmlns:v="urn:schemas-microsoft-com:vml" xmlns:wp14="http://schemas.microsoft.com/office/word/2010/wordprocessingDrawing" xmlns:wp="http://schemas.openxmlformats.org/drawingml/2006/wordprocessingDrawing" xmlns:w10="urn:schemas-microsoft-com:office:word" xmlns:w="http://schemas.openxmlformats.org/wordprocessingml/2006/main" xmlns:w14="http://schemas.microsoft.com/office/word/2010/wordml" xmlns:w15="http://schemas.microsoft.com/office/word/2012/wordml" xmlns:w16se="http://schemas.microsoft.com/office/word/2015/wordml/symex" xmlns:wpg="http://schemas.microsoft.com/office/word/2010/wordprocessingGroup" xmlns:wpi="http://schemas.microsoft.com/office/word/2010/wordprocessingInk" xmlns:wne="http://schemas.microsoft.com/office/word/2006/wordml" xmlns:wps="http://schemas.microsoft.com/office/word/2010/wordprocessingShape" mc:Ignorable="w14 w15 w16se wp14">
   <w:endnote w:type="separator" w:id="-1">
     <w:p>
       <w:r>
@@ -31501,7 +31522,7 @@
 </file>
 
 <file path=word/footnotes.xml><?xml version="1.0" encoding="utf-8"?>
-<w:footnotes xmlns:wpc="http://schemas.microsoft.com/office/word/2010/wordprocessingCanvas" xmlns:mc="http://schemas.openxmlformats.org/markup-compatibility/2006" xmlns:o="urn:schemas-microsoft-com:office:office" xmlns:r="http://schemas.openxmlformats.org/officeDocument/2006/relationships" xmlns:m="http://schemas.openxmlformats.org/officeDocument/2006/math" xmlns:v="urn:schemas-microsoft-com:vml" xmlns:wp14="http://schemas.microsoft.com/office/word/2010/wordprocessingDrawing" xmlns:wp="http://schemas.openxmlformats.org/drawingml/2006/wordprocessingDrawing" xmlns:w10="urn:schemas-microsoft-com:office:word" xmlns:w="http://schemas.openxmlformats.org/wordprocessingml/2006/main" xmlns:w14="http://schemas.microsoft.com/office/word/2010/wordml" xmlns:w15="http://schemas.microsoft.com/office/word/2012/wordml" xmlns:wpg="http://schemas.microsoft.com/office/word/2010/wordprocessingGroup" xmlns:wpi="http://schemas.microsoft.com/office/word/2010/wordprocessingInk" xmlns:wne="http://schemas.microsoft.com/office/word/2006/wordml" xmlns:wps="http://schemas.microsoft.com/office/word/2010/wordprocessingShape" mc:Ignorable="w14 w15 wp14">
+<w:footnotes xmlns:wpc="http://schemas.microsoft.com/office/word/2010/wordprocessingCanvas" xmlns:cx="http://schemas.microsoft.com/office/drawing/2014/chartex" xmlns:cx1="http://schemas.microsoft.com/office/drawing/2015/9/8/chartex" xmlns:cx2="http://schemas.microsoft.com/office/drawing/2015/10/21/chartex" xmlns:cx3="http://schemas.microsoft.com/office/drawing/2016/5/9/chartex" xmlns:cx4="http://schemas.microsoft.com/office/drawing/2016/5/10/chartex" xmlns:cx5="http://schemas.microsoft.com/office/drawing/2016/5/11/chartex" xmlns:cx6="http://schemas.microsoft.com/office/drawing/2016/5/12/chartex" xmlns:cx7="http://schemas.microsoft.com/office/drawing/2016/5/13/chartex" xmlns:cx8="http://schemas.microsoft.com/office/drawing/2016/5/14/chartex" xmlns:mc="http://schemas.openxmlformats.org/markup-compatibility/2006" xmlns:o="urn:schemas-microsoft-com:office:office" xmlns:r="http://schemas.openxmlformats.org/officeDocument/2006/relationships" xmlns:m="http://schemas.openxmlformats.org/officeDocument/2006/math" xmlns:v="urn:schemas-microsoft-com:vml" xmlns:wp14="http://schemas.microsoft.com/office/word/2010/wordprocessingDrawing" xmlns:wp="http://schemas.openxmlformats.org/drawingml/2006/wordprocessingDrawing" xmlns:w10="urn:schemas-microsoft-com:office:word" xmlns:w="http://schemas.openxmlformats.org/wordprocessingml/2006/main" xmlns:w14="http://schemas.microsoft.com/office/word/2010/wordml" xmlns:w15="http://schemas.microsoft.com/office/word/2012/wordml" xmlns:w16se="http://schemas.microsoft.com/office/word/2015/wordml/symex" xmlns:wpg="http://schemas.microsoft.com/office/word/2010/wordprocessingGroup" xmlns:wpi="http://schemas.microsoft.com/office/word/2010/wordprocessingInk" xmlns:wne="http://schemas.microsoft.com/office/word/2006/wordml" xmlns:wps="http://schemas.microsoft.com/office/word/2010/wordprocessingShape" mc:Ignorable="w14 w15 w16se wp14">
   <w:footnote w:type="separator" w:id="-1">
     <w:p>
       <w:r>
@@ -31520,8 +31541,8 @@
 </file>
 
 <file path=word/numbering.xml><?xml version="1.0" encoding="utf-8"?>
-<w:numbering xmlns:wpc="http://schemas.microsoft.com/office/word/2010/wordprocessingCanvas" xmlns:mc="http://schemas.openxmlformats.org/markup-compatibility/2006" xmlns:o="urn:schemas-microsoft-com:office:office" xmlns:r="http://schemas.openxmlformats.org/officeDocument/2006/relationships" xmlns:m="http://schemas.openxmlformats.org/officeDocument/2006/math" xmlns:v="urn:schemas-microsoft-com:vml" xmlns:wp14="http://schemas.microsoft.com/office/word/2010/wordprocessingDrawing" xmlns:wp="http://schemas.openxmlformats.org/drawingml/2006/wordprocessingDrawing" xmlns:w10="urn:schemas-microsoft-com:office:word" xmlns:w="http://schemas.openxmlformats.org/wordprocessingml/2006/main" xmlns:w14="http://schemas.microsoft.com/office/word/2010/wordml" xmlns:w15="http://schemas.microsoft.com/office/word/2012/wordml" xmlns:wpg="http://schemas.microsoft.com/office/word/2010/wordprocessingGroup" xmlns:wpi="http://schemas.microsoft.com/office/word/2010/wordprocessingInk" xmlns:wne="http://schemas.microsoft.com/office/word/2006/wordml" xmlns:wps="http://schemas.microsoft.com/office/word/2010/wordprocessingShape" mc:Ignorable="w14 w15 wp14">
-  <w:abstractNum w:abstractNumId="0">
+<w:numbering xmlns:wpc="http://schemas.microsoft.com/office/word/2010/wordprocessingCanvas" xmlns:cx="http://schemas.microsoft.com/office/drawing/2014/chartex" xmlns:cx1="http://schemas.microsoft.com/office/drawing/2015/9/8/chartex" xmlns:cx2="http://schemas.microsoft.com/office/drawing/2015/10/21/chartex" xmlns:cx3="http://schemas.microsoft.com/office/drawing/2016/5/9/chartex" xmlns:cx4="http://schemas.microsoft.com/office/drawing/2016/5/10/chartex" xmlns:cx5="http://schemas.microsoft.com/office/drawing/2016/5/11/chartex" xmlns:cx6="http://schemas.microsoft.com/office/drawing/2016/5/12/chartex" xmlns:cx7="http://schemas.microsoft.com/office/drawing/2016/5/13/chartex" xmlns:cx8="http://schemas.microsoft.com/office/drawing/2016/5/14/chartex" xmlns:mc="http://schemas.openxmlformats.org/markup-compatibility/2006" xmlns:o="urn:schemas-microsoft-com:office:office" xmlns:r="http://schemas.openxmlformats.org/officeDocument/2006/relationships" xmlns:m="http://schemas.openxmlformats.org/officeDocument/2006/math" xmlns:v="urn:schemas-microsoft-com:vml" xmlns:wp14="http://schemas.microsoft.com/office/word/2010/wordprocessingDrawing" xmlns:wp="http://schemas.openxmlformats.org/drawingml/2006/wordprocessingDrawing" xmlns:w10="urn:schemas-microsoft-com:office:word" xmlns:w="http://schemas.openxmlformats.org/wordprocessingml/2006/main" xmlns:w14="http://schemas.microsoft.com/office/word/2010/wordml" xmlns:w15="http://schemas.microsoft.com/office/word/2012/wordml" xmlns:w16se="http://schemas.microsoft.com/office/word/2015/wordml/symex" xmlns:wpg="http://schemas.microsoft.com/office/word/2010/wordprocessingGroup" xmlns:wpi="http://schemas.microsoft.com/office/word/2010/wordprocessingInk" xmlns:wne="http://schemas.microsoft.com/office/word/2006/wordml" xmlns:wps="http://schemas.microsoft.com/office/word/2010/wordprocessingShape" mc:Ignorable="w14 w15 w16se wp14">
+  <w:abstractNum w:abstractNumId="0" w15:restartNumberingAfterBreak="0">
     <w:nsid w:val="033B0CBD"/>
     <w:multiLevelType w:val="hybridMultilevel"/>
     <w:tmpl w:val="0FA46D70"/>
@@ -31610,7 +31631,7 @@
       </w:pPr>
     </w:lvl>
   </w:abstractNum>
-  <w:abstractNum w:abstractNumId="1">
+  <w:abstractNum w:abstractNumId="1" w15:restartNumberingAfterBreak="0">
     <w:nsid w:val="04D922C3"/>
     <w:multiLevelType w:val="multilevel"/>
     <w:tmpl w:val="BA7CC32C"/>
@@ -31733,7 +31754,7 @@
       </w:rPr>
     </w:lvl>
   </w:abstractNum>
-  <w:abstractNum w:abstractNumId="2">
+  <w:abstractNum w:abstractNumId="2" w15:restartNumberingAfterBreak="0">
     <w:nsid w:val="130A2C51"/>
     <w:multiLevelType w:val="hybridMultilevel"/>
     <w:tmpl w:val="F1E8199C"/>
@@ -31822,7 +31843,7 @@
       </w:pPr>
     </w:lvl>
   </w:abstractNum>
-  <w:abstractNum w:abstractNumId="3">
+  <w:abstractNum w:abstractNumId="3" w15:restartNumberingAfterBreak="0">
     <w:nsid w:val="141A6F5B"/>
     <w:multiLevelType w:val="hybridMultilevel"/>
     <w:tmpl w:val="AEB60A4E"/>
@@ -31911,7 +31932,7 @@
       </w:pPr>
     </w:lvl>
   </w:abstractNum>
-  <w:abstractNum w:abstractNumId="4">
+  <w:abstractNum w:abstractNumId="4" w15:restartNumberingAfterBreak="0">
     <w:nsid w:val="163D6944"/>
     <w:multiLevelType w:val="hybridMultilevel"/>
     <w:tmpl w:val="E2DEE3A2"/>
@@ -32000,7 +32021,7 @@
       </w:pPr>
     </w:lvl>
   </w:abstractNum>
-  <w:abstractNum w:abstractNumId="5">
+  <w:abstractNum w:abstractNumId="5" w15:restartNumberingAfterBreak="0">
     <w:nsid w:val="1A7479BB"/>
     <w:multiLevelType w:val="hybridMultilevel"/>
     <w:tmpl w:val="A9220E80"/>
@@ -32089,7 +32110,7 @@
       </w:pPr>
     </w:lvl>
   </w:abstractNum>
-  <w:abstractNum w:abstractNumId="6">
+  <w:abstractNum w:abstractNumId="6" w15:restartNumberingAfterBreak="0">
     <w:nsid w:val="1EA139D4"/>
     <w:multiLevelType w:val="hybridMultilevel"/>
     <w:tmpl w:val="D3FCE106"/>
@@ -32178,7 +32199,7 @@
       </w:pPr>
     </w:lvl>
   </w:abstractNum>
-  <w:abstractNum w:abstractNumId="7">
+  <w:abstractNum w:abstractNumId="7" w15:restartNumberingAfterBreak="0">
     <w:nsid w:val="26EC7651"/>
     <w:multiLevelType w:val="hybridMultilevel"/>
     <w:tmpl w:val="54B66092"/>
@@ -32267,7 +32288,7 @@
       </w:pPr>
     </w:lvl>
   </w:abstractNum>
-  <w:abstractNum w:abstractNumId="8">
+  <w:abstractNum w:abstractNumId="8" w15:restartNumberingAfterBreak="0">
     <w:nsid w:val="28E33ACB"/>
     <w:multiLevelType w:val="hybridMultilevel"/>
     <w:tmpl w:val="AFF6EDD8"/>
@@ -32356,7 +32377,7 @@
       </w:pPr>
     </w:lvl>
   </w:abstractNum>
-  <w:abstractNum w:abstractNumId="9">
+  <w:abstractNum w:abstractNumId="9" w15:restartNumberingAfterBreak="0">
     <w:nsid w:val="291A0584"/>
     <w:multiLevelType w:val="hybridMultilevel"/>
     <w:tmpl w:val="711E27FC"/>
@@ -32445,7 +32466,7 @@
       </w:pPr>
     </w:lvl>
   </w:abstractNum>
-  <w:abstractNum w:abstractNumId="10">
+  <w:abstractNum w:abstractNumId="10" w15:restartNumberingAfterBreak="0">
     <w:nsid w:val="2ACC1A9C"/>
     <w:multiLevelType w:val="hybridMultilevel"/>
     <w:tmpl w:val="BF500206"/>
@@ -32534,7 +32555,7 @@
       </w:pPr>
     </w:lvl>
   </w:abstractNum>
-  <w:abstractNum w:abstractNumId="11">
+  <w:abstractNum w:abstractNumId="11" w15:restartNumberingAfterBreak="0">
     <w:nsid w:val="2D9A1BB8"/>
     <w:multiLevelType w:val="hybridMultilevel"/>
     <w:tmpl w:val="4E14E410"/>
@@ -32623,7 +32644,7 @@
       </w:pPr>
     </w:lvl>
   </w:abstractNum>
-  <w:abstractNum w:abstractNumId="12">
+  <w:abstractNum w:abstractNumId="12" w15:restartNumberingAfterBreak="0">
     <w:nsid w:val="34056AD1"/>
     <w:multiLevelType w:val="hybridMultilevel"/>
     <w:tmpl w:val="5DD668D4"/>
@@ -32712,7 +32733,7 @@
       </w:pPr>
     </w:lvl>
   </w:abstractNum>
-  <w:abstractNum w:abstractNumId="13">
+  <w:abstractNum w:abstractNumId="13" w15:restartNumberingAfterBreak="0">
     <w:nsid w:val="348A5FA2"/>
     <w:multiLevelType w:val="hybridMultilevel"/>
     <w:tmpl w:val="128E53D4"/>
@@ -32802,7 +32823,7 @@
       </w:pPr>
     </w:lvl>
   </w:abstractNum>
-  <w:abstractNum w:abstractNumId="14">
+  <w:abstractNum w:abstractNumId="14" w15:restartNumberingAfterBreak="0">
     <w:nsid w:val="34D474EF"/>
     <w:multiLevelType w:val="hybridMultilevel"/>
     <w:tmpl w:val="3B2C58FC"/>
@@ -32891,7 +32912,7 @@
       </w:pPr>
     </w:lvl>
   </w:abstractNum>
-  <w:abstractNum w:abstractNumId="15">
+  <w:abstractNum w:abstractNumId="15" w15:restartNumberingAfterBreak="0">
     <w:nsid w:val="364F2EC2"/>
     <w:multiLevelType w:val="hybridMultilevel"/>
     <w:tmpl w:val="97783F8E"/>
@@ -32980,7 +33001,7 @@
       </w:pPr>
     </w:lvl>
   </w:abstractNum>
-  <w:abstractNum w:abstractNumId="16">
+  <w:abstractNum w:abstractNumId="16" w15:restartNumberingAfterBreak="0">
     <w:nsid w:val="3F8C323E"/>
     <w:multiLevelType w:val="hybridMultilevel"/>
     <w:tmpl w:val="5BBCC038"/>
@@ -33092,7 +33113,7 @@
       </w:rPr>
     </w:lvl>
   </w:abstractNum>
-  <w:abstractNum w:abstractNumId="17">
+  <w:abstractNum w:abstractNumId="17" w15:restartNumberingAfterBreak="0">
     <w:nsid w:val="40624302"/>
     <w:multiLevelType w:val="hybridMultilevel"/>
     <w:tmpl w:val="A63CD15E"/>
@@ -33181,7 +33202,7 @@
       </w:pPr>
     </w:lvl>
   </w:abstractNum>
-  <w:abstractNum w:abstractNumId="18">
+  <w:abstractNum w:abstractNumId="18" w15:restartNumberingAfterBreak="0">
     <w:nsid w:val="445E0708"/>
     <w:multiLevelType w:val="hybridMultilevel"/>
     <w:tmpl w:val="3D38FF54"/>
@@ -33270,7 +33291,7 @@
       </w:pPr>
     </w:lvl>
   </w:abstractNum>
-  <w:abstractNum w:abstractNumId="19">
+  <w:abstractNum w:abstractNumId="19" w15:restartNumberingAfterBreak="0">
     <w:nsid w:val="47170155"/>
     <w:multiLevelType w:val="hybridMultilevel"/>
     <w:tmpl w:val="13C0F7CC"/>
@@ -33359,7 +33380,7 @@
       </w:pPr>
     </w:lvl>
   </w:abstractNum>
-  <w:abstractNum w:abstractNumId="20">
+  <w:abstractNum w:abstractNumId="20" w15:restartNumberingAfterBreak="0">
     <w:nsid w:val="50BF662D"/>
     <w:multiLevelType w:val="hybridMultilevel"/>
     <w:tmpl w:val="FE0A4E66"/>
@@ -33448,7 +33469,7 @@
       </w:pPr>
     </w:lvl>
   </w:abstractNum>
-  <w:abstractNum w:abstractNumId="21">
+  <w:abstractNum w:abstractNumId="21" w15:restartNumberingAfterBreak="0">
     <w:nsid w:val="525C69B7"/>
     <w:multiLevelType w:val="hybridMultilevel"/>
     <w:tmpl w:val="2E82844C"/>
@@ -33537,7 +33558,7 @@
       </w:pPr>
     </w:lvl>
   </w:abstractNum>
-  <w:abstractNum w:abstractNumId="22">
+  <w:abstractNum w:abstractNumId="22" w15:restartNumberingAfterBreak="0">
     <w:nsid w:val="5C0E61D6"/>
     <w:multiLevelType w:val="hybridMultilevel"/>
     <w:tmpl w:val="7EACEDCC"/>
@@ -33626,7 +33647,7 @@
       </w:pPr>
     </w:lvl>
   </w:abstractNum>
-  <w:abstractNum w:abstractNumId="23">
+  <w:abstractNum w:abstractNumId="23" w15:restartNumberingAfterBreak="0">
     <w:nsid w:val="5E2C7ACE"/>
     <w:multiLevelType w:val="hybridMultilevel"/>
     <w:tmpl w:val="632E5FAE"/>
@@ -33715,7 +33736,7 @@
       </w:pPr>
     </w:lvl>
   </w:abstractNum>
-  <w:abstractNum w:abstractNumId="24">
+  <w:abstractNum w:abstractNumId="24" w15:restartNumberingAfterBreak="0">
     <w:nsid w:val="5E72060A"/>
     <w:multiLevelType w:val="hybridMultilevel"/>
     <w:tmpl w:val="417ECD4E"/>
@@ -33804,7 +33825,7 @@
       </w:pPr>
     </w:lvl>
   </w:abstractNum>
-  <w:abstractNum w:abstractNumId="25">
+  <w:abstractNum w:abstractNumId="25" w15:restartNumberingAfterBreak="0">
     <w:nsid w:val="5F453510"/>
     <w:multiLevelType w:val="hybridMultilevel"/>
     <w:tmpl w:val="E4B22472"/>
@@ -33893,7 +33914,7 @@
       </w:pPr>
     </w:lvl>
   </w:abstractNum>
-  <w:abstractNum w:abstractNumId="26">
+  <w:abstractNum w:abstractNumId="26" w15:restartNumberingAfterBreak="0">
     <w:nsid w:val="65506E3A"/>
     <w:multiLevelType w:val="hybridMultilevel"/>
     <w:tmpl w:val="D20A6D88"/>
@@ -33982,7 +34003,7 @@
       </w:pPr>
     </w:lvl>
   </w:abstractNum>
-  <w:abstractNum w:abstractNumId="27">
+  <w:abstractNum w:abstractNumId="27" w15:restartNumberingAfterBreak="0">
     <w:nsid w:val="66F8775B"/>
     <w:multiLevelType w:val="hybridMultilevel"/>
     <w:tmpl w:val="BBCC190A"/>
@@ -34071,7 +34092,7 @@
       </w:pPr>
     </w:lvl>
   </w:abstractNum>
-  <w:abstractNum w:abstractNumId="28">
+  <w:abstractNum w:abstractNumId="28" w15:restartNumberingAfterBreak="0">
     <w:nsid w:val="6A9118A0"/>
     <w:multiLevelType w:val="hybridMultilevel"/>
     <w:tmpl w:val="7B2A5C6A"/>
@@ -34160,7 +34181,7 @@
       </w:pPr>
     </w:lvl>
   </w:abstractNum>
-  <w:abstractNum w:abstractNumId="29">
+  <w:abstractNum w:abstractNumId="29" w15:restartNumberingAfterBreak="0">
     <w:nsid w:val="6CEC5DDC"/>
     <w:multiLevelType w:val="hybridMultilevel"/>
     <w:tmpl w:val="B1C21344"/>
@@ -34249,7 +34270,7 @@
       </w:pPr>
     </w:lvl>
   </w:abstractNum>
-  <w:abstractNum w:abstractNumId="30">
+  <w:abstractNum w:abstractNumId="30" w15:restartNumberingAfterBreak="0">
     <w:nsid w:val="716D3DF2"/>
     <w:multiLevelType w:val="hybridMultilevel"/>
     <w:tmpl w:val="791813C8"/>
@@ -34338,7 +34359,7 @@
       </w:pPr>
     </w:lvl>
   </w:abstractNum>
-  <w:abstractNum w:abstractNumId="31">
+  <w:abstractNum w:abstractNumId="31" w15:restartNumberingAfterBreak="0">
     <w:nsid w:val="72167619"/>
     <w:multiLevelType w:val="hybridMultilevel"/>
     <w:tmpl w:val="53C050AC"/>
@@ -34427,7 +34448,7 @@
       </w:pPr>
     </w:lvl>
   </w:abstractNum>
-  <w:abstractNum w:abstractNumId="32">
+  <w:abstractNum w:abstractNumId="32" w15:restartNumberingAfterBreak="0">
     <w:nsid w:val="7B6E0C80"/>
     <w:multiLevelType w:val="hybridMultilevel"/>
     <w:tmpl w:val="B6B24CE0"/>
@@ -34516,7 +34537,7 @@
       </w:pPr>
     </w:lvl>
   </w:abstractNum>
-  <w:abstractNum w:abstractNumId="33">
+  <w:abstractNum w:abstractNumId="33" w15:restartNumberingAfterBreak="0">
     <w:nsid w:val="7E322A9C"/>
     <w:multiLevelType w:val="hybridMultilevel"/>
     <w:tmpl w:val="DAA0C046"/>
@@ -34711,7 +34732,7 @@
 </file>
 
 <file path=word/styles.xml><?xml version="1.0" encoding="utf-8"?>
-<w:styles xmlns:mc="http://schemas.openxmlformats.org/markup-compatibility/2006" xmlns:r="http://schemas.openxmlformats.org/officeDocument/2006/relationships" xmlns:w="http://schemas.openxmlformats.org/wordprocessingml/2006/main" xmlns:w14="http://schemas.microsoft.com/office/word/2010/wordml" xmlns:w15="http://schemas.microsoft.com/office/word/2012/wordml" mc:Ignorable="w14 w15">
+<w:styles xmlns:mc="http://schemas.openxmlformats.org/markup-compatibility/2006" xmlns:r="http://schemas.openxmlformats.org/officeDocument/2006/relationships" xmlns:w="http://schemas.openxmlformats.org/wordprocessingml/2006/main" xmlns:w14="http://schemas.microsoft.com/office/word/2010/wordml" xmlns:w15="http://schemas.microsoft.com/office/word/2012/wordml" xmlns:w16se="http://schemas.microsoft.com/office/word/2015/wordml/symex" mc:Ignorable="w14 w15 w16se">
   <w:docDefaults>
     <w:rPrDefault>
       <w:rPr>
@@ -34724,7 +34745,7 @@
     </w:rPrDefault>
     <w:pPrDefault/>
   </w:docDefaults>
-  <w:latentStyles w:defLockedState="0" w:defUIPriority="99" w:defSemiHidden="0" w:defUnhideWhenUsed="0" w:defQFormat="0" w:count="371">
+  <w:latentStyles w:defLockedState="0" w:defUIPriority="99" w:defSemiHidden="0" w:defUnhideWhenUsed="0" w:defQFormat="0" w:count="374">
     <w:lsdException w:name="Normal" w:uiPriority="0" w:qFormat="1"/>
     <w:lsdException w:name="heading 1" w:uiPriority="9" w:qFormat="1"/>
     <w:lsdException w:name="heading 2" w:semiHidden="1" w:uiPriority="9" w:unhideWhenUsed="1" w:qFormat="1"/>
@@ -34830,7 +34851,6 @@
     <w:lsdException w:name="HTML Sample" w:semiHidden="1" w:unhideWhenUsed="1"/>
     <w:lsdException w:name="HTML Typewriter" w:semiHidden="1" w:unhideWhenUsed="1"/>
     <w:lsdException w:name="HTML Variable" w:semiHidden="1" w:unhideWhenUsed="1"/>
-    <w:lsdException w:name="Normal Table" w:semiHidden="1" w:unhideWhenUsed="1"/>
     <w:lsdException w:name="annotation subject" w:semiHidden="1" w:unhideWhenUsed="1"/>
     <w:lsdException w:name="No List" w:semiHidden="1" w:unhideWhenUsed="1"/>
     <w:lsdException w:name="Outline List 1" w:semiHidden="1" w:unhideWhenUsed="1"/>
@@ -34875,7 +34895,6 @@
     <w:lsdException w:name="Table Professional" w:semiHidden="1" w:unhideWhenUsed="1"/>
     <w:lsdException w:name="Table Subtle 1" w:semiHidden="1" w:unhideWhenUsed="1"/>
     <w:lsdException w:name="Table Subtle 2" w:semiHidden="1" w:unhideWhenUsed="1"/>
-    <w:lsdException w:name="Table Web 1" w:semiHidden="1" w:unhideWhenUsed="1"/>
     <w:lsdException w:name="Table Web 2" w:semiHidden="1" w:unhideWhenUsed="1"/>
     <w:lsdException w:name="Table Web 3" w:semiHidden="1" w:unhideWhenUsed="1"/>
     <w:lsdException w:name="Balloon Text" w:semiHidden="1" w:unhideWhenUsed="1"/>
@@ -35096,6 +35115,9 @@
     <w:lsdException w:name="List Table 5 Dark Accent 6" w:uiPriority="50"/>
     <w:lsdException w:name="List Table 6 Colorful Accent 6" w:uiPriority="51"/>
     <w:lsdException w:name="List Table 7 Colorful Accent 6" w:uiPriority="52"/>
+    <w:lsdException w:name="Mention" w:semiHidden="1" w:unhideWhenUsed="1"/>
+    <w:lsdException w:name="Smart Hyperlink" w:semiHidden="1" w:unhideWhenUsed="1"/>
+    <w:lsdException w:name="Hashtag" w:semiHidden="1" w:unhideWhenUsed="1"/>
   </w:latentStyles>
   <w:style w:type="paragraph" w:default="1" w:styleId="a">
     <w:name w:val="Normal"/>
@@ -35228,7 +35250,7 @@
   <w:style w:type="paragraph" w:styleId="a6">
     <w:name w:val="header"/>
     <w:basedOn w:val="a"/>
-    <w:link w:val="Char"/>
+    <w:link w:val="a7"/>
     <w:uiPriority w:val="99"/>
     <w:unhideWhenUsed/>
     <w:rsid w:val="00C732C5"/>
@@ -35248,8 +35270,8 @@
       <w:szCs w:val="18"/>
     </w:rPr>
   </w:style>
-  <w:style w:type="character" w:customStyle="1" w:styleId="Char">
-    <w:name w:val="页眉 Char"/>
+  <w:style w:type="character" w:customStyle="1" w:styleId="a7">
+    <w:name w:val="页眉 字符"/>
     <w:basedOn w:val="a0"/>
     <w:link w:val="a6"/>
     <w:uiPriority w:val="99"/>
@@ -35259,10 +35281,10 @@
       <w:szCs w:val="18"/>
     </w:rPr>
   </w:style>
-  <w:style w:type="paragraph" w:styleId="a7">
+  <w:style w:type="paragraph" w:styleId="a8">
     <w:name w:val="footer"/>
     <w:basedOn w:val="a"/>
-    <w:link w:val="Char0"/>
+    <w:link w:val="a9"/>
     <w:uiPriority w:val="99"/>
     <w:unhideWhenUsed/>
     <w:rsid w:val="00C732C5"/>
@@ -35279,10 +35301,10 @@
       <w:szCs w:val="18"/>
     </w:rPr>
   </w:style>
-  <w:style w:type="character" w:customStyle="1" w:styleId="Char0">
-    <w:name w:val="页脚 Char"/>
+  <w:style w:type="character" w:customStyle="1" w:styleId="a9">
+    <w:name w:val="页脚 字符"/>
     <w:basedOn w:val="a0"/>
-    <w:link w:val="a7"/>
+    <w:link w:val="a8"/>
     <w:uiPriority w:val="99"/>
     <w:rsid w:val="00C732C5"/>
     <w:rPr>
@@ -35290,7 +35312,7 @@
       <w:szCs w:val="18"/>
     </w:rPr>
   </w:style>
-  <w:style w:type="character" w:styleId="a8">
+  <w:style w:type="character" w:styleId="aa">
     <w:name w:val="Emphasis"/>
     <w:basedOn w:val="a0"/>
     <w:uiPriority w:val="20"/>

</xml_diff>

<commit_message>
Signed-off-by: blackist <1075512174@qq.com> 佐证材料1...
</commit_message>
<xml_diff>
--- a/ar-doc/需求分析/徐州工程学院_信电学院_校友会_需求分析.docx
+++ b/ar-doc/需求分析/徐州工程学院_信电学院_校友会_需求分析.docx
@@ -244,8 +244,10 @@
           <w:sz w:val="21"/>
           <w:szCs w:val="21"/>
         </w:rPr>
-        <w:t>用户</w:t>
+        <w:t>个人</w:t>
       </w:r>
+      <w:bookmarkStart w:id="0" w:name="_GoBack"/>
+      <w:bookmarkEnd w:id="0"/>
       <w:r>
         <w:rPr>
           <w:rFonts w:asciiTheme="minorEastAsia" w:eastAsiaTheme="minorEastAsia" w:hAnsiTheme="minorEastAsia" w:hint="eastAsia"/>
@@ -1045,15 +1047,7 @@
           <w:sz w:val="21"/>
           <w:szCs w:val="21"/>
         </w:rPr>
-        <w:t>校友</w:t>
-      </w:r>
-      <w:r>
-        <w:rPr>
-          <w:rFonts w:asciiTheme="minorEastAsia" w:eastAsiaTheme="minorEastAsia" w:hAnsiTheme="minorEastAsia"/>
-          <w:sz w:val="21"/>
-          <w:szCs w:val="21"/>
-        </w:rPr>
-        <w:t>动态</w:t>
+        <w:t>新闻中心</w:t>
       </w:r>
       <w:r>
         <w:rPr>
@@ -17152,8 +17146,8 @@
                 <w:szCs w:val="21"/>
               </w:rPr>
             </w:pPr>
-            <w:bookmarkStart w:id="0" w:name="OLE_LINK5"/>
-            <w:bookmarkStart w:id="1" w:name="OLE_LINK6"/>
+            <w:bookmarkStart w:id="1" w:name="OLE_LINK5"/>
+            <w:bookmarkStart w:id="2" w:name="OLE_LINK6"/>
             <w:r>
               <w:rPr>
                 <w:rFonts w:asciiTheme="minorEastAsia" w:hAnsiTheme="minorEastAsia" w:hint="eastAsia"/>
@@ -18116,8 +18110,8 @@
           </w:p>
         </w:tc>
       </w:tr>
-      <w:bookmarkEnd w:id="0"/>
       <w:bookmarkEnd w:id="1"/>
+      <w:bookmarkEnd w:id="2"/>
     </w:tbl>
     <w:p>
       <w:pPr>
@@ -20766,8 +20760,6 @@
               </w:rPr>
               <w:t>_c</w:t>
             </w:r>
-            <w:bookmarkStart w:id="2" w:name="_GoBack"/>
-            <w:bookmarkEnd w:id="2"/>
             <w:r>
               <w:rPr>
                 <w:rFonts w:asciiTheme="minorEastAsia" w:hAnsiTheme="minorEastAsia" w:hint="eastAsia"/>
@@ -34851,6 +34843,7 @@
     <w:lsdException w:name="HTML Sample" w:semiHidden="1" w:unhideWhenUsed="1"/>
     <w:lsdException w:name="HTML Typewriter" w:semiHidden="1" w:unhideWhenUsed="1"/>
     <w:lsdException w:name="HTML Variable" w:semiHidden="1" w:unhideWhenUsed="1"/>
+    <w:lsdException w:name="Normal Table" w:semiHidden="1" w:unhideWhenUsed="1"/>
     <w:lsdException w:name="annotation subject" w:semiHidden="1" w:unhideWhenUsed="1"/>
     <w:lsdException w:name="No List" w:semiHidden="1" w:unhideWhenUsed="1"/>
     <w:lsdException w:name="Outline List 1" w:semiHidden="1" w:unhideWhenUsed="1"/>
@@ -34895,6 +34888,7 @@
     <w:lsdException w:name="Table Professional" w:semiHidden="1" w:unhideWhenUsed="1"/>
     <w:lsdException w:name="Table Subtle 1" w:semiHidden="1" w:unhideWhenUsed="1"/>
     <w:lsdException w:name="Table Subtle 2" w:semiHidden="1" w:unhideWhenUsed="1"/>
+    <w:lsdException w:name="Table Web 1" w:semiHidden="1" w:unhideWhenUsed="1"/>
     <w:lsdException w:name="Table Web 2" w:semiHidden="1" w:unhideWhenUsed="1"/>
     <w:lsdException w:name="Table Web 3" w:semiHidden="1" w:unhideWhenUsed="1"/>
     <w:lsdException w:name="Balloon Text" w:semiHidden="1" w:unhideWhenUsed="1"/>

</xml_diff>

<commit_message>
Signed-off-by: blackist <1075512174@qq.com> 佐证材料1、2 OK，
</commit_message>
<xml_diff>
--- a/ar-doc/需求分析/徐州工程学院_信电学院_校友会_需求分析.docx
+++ b/ar-doc/需求分析/徐州工程学院_信电学院_校友会_需求分析.docx
@@ -1706,7 +1706,7 @@
       <w:pPr>
         <w:jc w:val="center"/>
         <w:rPr>
-          <w:rFonts w:ascii="黑体" w:eastAsia="黑体" w:hAnsi="黑体" w:hint="eastAsia"/>
+          <w:rFonts w:ascii="黑体" w:eastAsia="黑体" w:hAnsi="黑体"/>
           <w:sz w:val="28"/>
           <w:szCs w:val="30"/>
         </w:rPr>
@@ -5673,7 +5673,7 @@
       <w:pPr>
         <w:jc w:val="center"/>
         <w:rPr>
-          <w:rFonts w:ascii="等线" w:eastAsia="等线" w:hAnsi="等线" w:hint="eastAsia"/>
+          <w:rFonts w:ascii="等线" w:eastAsia="等线" w:hAnsi="等线"/>
         </w:rPr>
       </w:pPr>
       <w:r>
@@ -7579,7 +7579,7 @@
             <w:pPr>
               <w:spacing w:line="360" w:lineRule="auto"/>
               <w:rPr>
-                <w:rFonts w:ascii="等线" w:hAnsi="等线" w:hint="eastAsia"/>
+                <w:rFonts w:ascii="等线" w:hAnsi="等线"/>
                 <w:szCs w:val="21"/>
               </w:rPr>
             </w:pPr>
@@ -7607,7 +7607,7 @@
             <w:pPr>
               <w:spacing w:line="360" w:lineRule="auto"/>
               <w:rPr>
-                <w:rFonts w:ascii="等线" w:hAnsi="等线" w:hint="eastAsia"/>
+                <w:rFonts w:ascii="等线" w:hAnsi="等线"/>
                 <w:szCs w:val="21"/>
               </w:rPr>
             </w:pPr>
@@ -7672,7 +7672,7 @@
             <w:pPr>
               <w:spacing w:line="360" w:lineRule="auto"/>
               <w:rPr>
-                <w:rFonts w:ascii="等线" w:hAnsi="等线" w:hint="eastAsia"/>
+                <w:rFonts w:ascii="等线" w:hAnsi="等线"/>
                 <w:szCs w:val="21"/>
               </w:rPr>
             </w:pPr>
@@ -7700,7 +7700,7 @@
             <w:pPr>
               <w:spacing w:line="360" w:lineRule="auto"/>
               <w:rPr>
-                <w:rFonts w:ascii="等线" w:hAnsi="等线" w:hint="eastAsia"/>
+                <w:rFonts w:ascii="等线" w:hAnsi="等线"/>
                 <w:szCs w:val="21"/>
               </w:rPr>
             </w:pPr>
@@ -7777,7 +7777,7 @@
       <w:pPr>
         <w:jc w:val="center"/>
         <w:rPr>
-          <w:rFonts w:ascii="等线" w:eastAsia="等线" w:hAnsi="等线" w:hint="eastAsia"/>
+          <w:rFonts w:ascii="等线" w:eastAsia="等线" w:hAnsi="等线"/>
         </w:rPr>
       </w:pPr>
       <w:r>
@@ -8259,7 +8259,7 @@
       <w:pPr>
         <w:jc w:val="center"/>
         <w:rPr>
-          <w:rFonts w:ascii="等线" w:eastAsia="等线" w:hAnsi="等线" w:hint="eastAsia"/>
+          <w:rFonts w:ascii="等线" w:eastAsia="等线" w:hAnsi="等线"/>
         </w:rPr>
       </w:pPr>
       <w:r>
@@ -8764,7 +8764,7 @@
             <w:pPr>
               <w:spacing w:line="360" w:lineRule="auto"/>
               <w:rPr>
-                <w:rFonts w:ascii="等线" w:hAnsi="等线" w:hint="eastAsia"/>
+                <w:rFonts w:ascii="等线" w:hAnsi="等线"/>
                 <w:szCs w:val="21"/>
               </w:rPr>
             </w:pPr>
@@ -8857,7 +8857,7 @@
             <w:pPr>
               <w:spacing w:line="360" w:lineRule="auto"/>
               <w:rPr>
-                <w:rFonts w:ascii="等线" w:hAnsi="等线" w:hint="eastAsia"/>
+                <w:rFonts w:ascii="等线" w:hAnsi="等线"/>
                 <w:szCs w:val="21"/>
               </w:rPr>
             </w:pPr>
@@ -8915,7 +8915,7 @@
             <w:pPr>
               <w:spacing w:line="360" w:lineRule="auto"/>
               <w:rPr>
-                <w:rFonts w:ascii="等线" w:hAnsi="等线" w:hint="eastAsia"/>
+                <w:rFonts w:ascii="等线" w:hAnsi="等线"/>
                 <w:szCs w:val="21"/>
               </w:rPr>
             </w:pPr>
@@ -8982,8 +8982,6 @@
               </w:rPr>
               <w:t>状态时间</w:t>
             </w:r>
-            <w:bookmarkStart w:id="0" w:name="_GoBack"/>
-            <w:bookmarkEnd w:id="0"/>
           </w:p>
         </w:tc>
         <w:tc>
@@ -9006,7 +9004,7 @@
       <w:pPr>
         <w:jc w:val="center"/>
         <w:rPr>
-          <w:rFonts w:ascii="等线" w:eastAsia="等线" w:hAnsi="等线" w:hint="eastAsia"/>
+          <w:rFonts w:ascii="等线" w:eastAsia="等线" w:hAnsi="等线"/>
         </w:rPr>
       </w:pPr>
     </w:p>
@@ -9613,7 +9611,7 @@
             <w:pPr>
               <w:spacing w:line="360" w:lineRule="auto"/>
               <w:rPr>
-                <w:rFonts w:ascii="等线" w:hAnsi="等线" w:hint="eastAsia"/>
+                <w:rFonts w:ascii="等线" w:hAnsi="等线"/>
                 <w:szCs w:val="21"/>
               </w:rPr>
             </w:pPr>
@@ -9634,7 +9632,7 @@
             <w:pPr>
               <w:spacing w:line="360" w:lineRule="auto"/>
               <w:rPr>
-                <w:rFonts w:ascii="等线" w:hAnsi="等线" w:hint="eastAsia"/>
+                <w:rFonts w:ascii="等线" w:hAnsi="等线"/>
                 <w:szCs w:val="21"/>
               </w:rPr>
             </w:pPr>
@@ -9772,7 +9770,7 @@
             <w:pPr>
               <w:spacing w:line="360" w:lineRule="auto"/>
               <w:rPr>
-                <w:rFonts w:ascii="等线" w:hAnsi="等线" w:hint="eastAsia"/>
+                <w:rFonts w:ascii="等线" w:hAnsi="等线"/>
                 <w:szCs w:val="21"/>
               </w:rPr>
             </w:pPr>
@@ -9814,7 +9812,7 @@
             <w:pPr>
               <w:spacing w:line="360" w:lineRule="auto"/>
               <w:rPr>
-                <w:rFonts w:ascii="等线" w:hAnsi="等线" w:hint="eastAsia"/>
+                <w:rFonts w:ascii="等线" w:hAnsi="等线"/>
                 <w:szCs w:val="21"/>
               </w:rPr>
             </w:pPr>
@@ -9993,7 +9991,7 @@
             <w:pPr>
               <w:spacing w:line="360" w:lineRule="auto"/>
               <w:rPr>
-                <w:rFonts w:ascii="等线" w:hAnsi="等线" w:hint="eastAsia"/>
+                <w:rFonts w:ascii="等线" w:hAnsi="等线"/>
                 <w:szCs w:val="21"/>
               </w:rPr>
             </w:pPr>
@@ -11242,7 +11240,7 @@
             <w:pPr>
               <w:spacing w:line="360" w:lineRule="auto"/>
               <w:rPr>
-                <w:rFonts w:ascii="等线" w:hAnsi="等线" w:hint="eastAsia"/>
+                <w:rFonts w:ascii="等线" w:hAnsi="等线"/>
                 <w:szCs w:val="21"/>
               </w:rPr>
             </w:pPr>
@@ -11284,7 +11282,7 @@
             <w:pPr>
               <w:spacing w:line="360" w:lineRule="auto"/>
               <w:rPr>
-                <w:rFonts w:ascii="等线" w:hAnsi="等线" w:hint="eastAsia"/>
+                <w:rFonts w:ascii="等线" w:hAnsi="等线"/>
                 <w:szCs w:val="21"/>
               </w:rPr>
             </w:pPr>
@@ -11333,7 +11331,7 @@
       <w:pPr>
         <w:jc w:val="center"/>
         <w:rPr>
-          <w:rFonts w:ascii="等线" w:eastAsia="等线" w:hAnsi="等线" w:hint="eastAsia"/>
+          <w:rFonts w:ascii="等线" w:eastAsia="等线" w:hAnsi="等线"/>
         </w:rPr>
       </w:pPr>
       <w:r>
@@ -12183,7 +12181,7 @@
             <w:pPr>
               <w:spacing w:line="360" w:lineRule="auto"/>
               <w:rPr>
-                <w:rFonts w:ascii="等线" w:hAnsi="等线" w:hint="eastAsia"/>
+                <w:rFonts w:ascii="等线" w:hAnsi="等线"/>
                 <w:szCs w:val="21"/>
               </w:rPr>
             </w:pPr>
@@ -12204,7 +12202,7 @@
             <w:pPr>
               <w:spacing w:line="360" w:lineRule="auto"/>
               <w:rPr>
-                <w:rFonts w:ascii="等线" w:hAnsi="等线" w:hint="eastAsia"/>
+                <w:rFonts w:ascii="等线" w:hAnsi="等线"/>
                 <w:szCs w:val="21"/>
               </w:rPr>
             </w:pPr>
@@ -12334,7 +12332,7 @@
             <w:pPr>
               <w:spacing w:line="360" w:lineRule="auto"/>
               <w:rPr>
-                <w:rFonts w:ascii="等线" w:hAnsi="等线" w:hint="eastAsia"/>
+                <w:rFonts w:ascii="等线" w:hAnsi="等线"/>
                 <w:szCs w:val="21"/>
               </w:rPr>
             </w:pPr>
@@ -12355,7 +12353,7 @@
             <w:pPr>
               <w:spacing w:line="360" w:lineRule="auto"/>
               <w:rPr>
-                <w:rFonts w:ascii="等线" w:hAnsi="等线" w:hint="eastAsia"/>
+                <w:rFonts w:ascii="等线" w:hAnsi="等线"/>
                 <w:szCs w:val="21"/>
               </w:rPr>
             </w:pPr>
@@ -12376,7 +12374,7 @@
             <w:pPr>
               <w:spacing w:line="360" w:lineRule="auto"/>
               <w:rPr>
-                <w:rFonts w:ascii="等线" w:hAnsi="等线" w:hint="eastAsia"/>
+                <w:rFonts w:ascii="等线" w:hAnsi="等线"/>
                 <w:szCs w:val="21"/>
               </w:rPr>
             </w:pPr>
@@ -12832,7 +12830,7 @@
             <w:pPr>
               <w:spacing w:line="360" w:lineRule="auto"/>
               <w:rPr>
-                <w:rFonts w:ascii="等线" w:hAnsi="等线" w:hint="eastAsia"/>
+                <w:rFonts w:ascii="等线" w:hAnsi="等线"/>
                 <w:szCs w:val="21"/>
               </w:rPr>
             </w:pPr>
@@ -12867,7 +12865,7 @@
             <w:pPr>
               <w:spacing w:line="360" w:lineRule="auto"/>
               <w:rPr>
-                <w:rFonts w:ascii="等线" w:hAnsi="等线" w:hint="eastAsia"/>
+                <w:rFonts w:ascii="等线" w:hAnsi="等线"/>
                 <w:szCs w:val="21"/>
               </w:rPr>
             </w:pPr>
@@ -12888,7 +12886,7 @@
             <w:pPr>
               <w:spacing w:line="360" w:lineRule="auto"/>
               <w:rPr>
-                <w:rFonts w:ascii="等线" w:hAnsi="等线" w:hint="eastAsia"/>
+                <w:rFonts w:ascii="等线" w:hAnsi="等线"/>
                 <w:szCs w:val="21"/>
               </w:rPr>
             </w:pPr>
@@ -13219,7 +13217,7 @@
             <w:pPr>
               <w:spacing w:line="360" w:lineRule="auto"/>
               <w:rPr>
-                <w:rFonts w:ascii="等线" w:hAnsi="等线" w:hint="eastAsia"/>
+                <w:rFonts w:ascii="等线" w:hAnsi="等线"/>
                 <w:szCs w:val="21"/>
               </w:rPr>
             </w:pPr>
@@ -13240,7 +13238,7 @@
             <w:pPr>
               <w:spacing w:line="360" w:lineRule="auto"/>
               <w:rPr>
-                <w:rFonts w:ascii="等线" w:hAnsi="等线" w:hint="eastAsia"/>
+                <w:rFonts w:ascii="等线" w:hAnsi="等线"/>
                 <w:szCs w:val="21"/>
               </w:rPr>
             </w:pPr>
@@ -13754,7 +13752,7 @@
             </w:pPr>
             <w:r>
               <w:rPr>
-                <w:rStyle w:val="aa"/>
+                <w:rStyle w:val="ab"/>
                 <w:rFonts w:ascii="等线" w:hAnsi="等线"/>
                 <w:i w:val="0"/>
               </w:rPr>
@@ -14627,7 +14625,7 @@
             <w:pPr>
               <w:spacing w:line="360" w:lineRule="auto"/>
               <w:rPr>
-                <w:rFonts w:ascii="等线" w:hAnsi="等线" w:hint="eastAsia"/>
+                <w:rFonts w:ascii="等线" w:hAnsi="等线"/>
                 <w:szCs w:val="21"/>
               </w:rPr>
             </w:pPr>
@@ -14676,7 +14674,7 @@
             <w:pPr>
               <w:spacing w:line="360" w:lineRule="auto"/>
               <w:rPr>
-                <w:rFonts w:ascii="等线" w:hAnsi="等线" w:hint="eastAsia"/>
+                <w:rFonts w:ascii="等线" w:hAnsi="等线"/>
                 <w:szCs w:val="21"/>
               </w:rPr>
             </w:pPr>
@@ -14820,7 +14818,7 @@
             <w:pPr>
               <w:spacing w:line="360" w:lineRule="auto"/>
               <w:rPr>
-                <w:rFonts w:ascii="等线" w:hAnsi="等线" w:hint="eastAsia"/>
+                <w:rFonts w:ascii="等线" w:hAnsi="等线"/>
                 <w:szCs w:val="21"/>
               </w:rPr>
             </w:pPr>
@@ -14869,7 +14867,7 @@
             <w:pPr>
               <w:spacing w:line="360" w:lineRule="auto"/>
               <w:rPr>
-                <w:rFonts w:ascii="等线" w:hAnsi="等线" w:hint="eastAsia"/>
+                <w:rFonts w:ascii="等线" w:hAnsi="等线"/>
                 <w:szCs w:val="21"/>
               </w:rPr>
             </w:pPr>
@@ -16187,7 +16185,7 @@
             <w:pPr>
               <w:spacing w:line="360" w:lineRule="auto"/>
               <w:rPr>
-                <w:rFonts w:ascii="等线" w:hAnsi="等线" w:hint="eastAsia"/>
+                <w:rFonts w:ascii="等线" w:hAnsi="等线"/>
                 <w:szCs w:val="21"/>
               </w:rPr>
             </w:pPr>
@@ -16229,7 +16227,7 @@
             <w:pPr>
               <w:spacing w:line="360" w:lineRule="auto"/>
               <w:rPr>
-                <w:rFonts w:ascii="等线" w:hAnsi="等线" w:hint="eastAsia"/>
+                <w:rFonts w:ascii="等线" w:hAnsi="等线"/>
                 <w:szCs w:val="21"/>
               </w:rPr>
             </w:pPr>
@@ -16279,7 +16277,7 @@
       <w:pPr>
         <w:jc w:val="center"/>
         <w:rPr>
-          <w:rFonts w:ascii="等线" w:eastAsia="等线" w:hAnsi="等线" w:hint="eastAsia"/>
+          <w:rFonts w:ascii="等线" w:eastAsia="等线" w:hAnsi="等线"/>
         </w:rPr>
       </w:pPr>
       <w:r>
@@ -17187,7 +17185,7 @@
             <w:pPr>
               <w:spacing w:line="360" w:lineRule="auto"/>
               <w:rPr>
-                <w:rFonts w:ascii="等线" w:hAnsi="等线" w:hint="eastAsia"/>
+                <w:rFonts w:ascii="等线" w:hAnsi="等线"/>
                 <w:szCs w:val="21"/>
               </w:rPr>
             </w:pPr>
@@ -17214,7 +17212,7 @@
             <w:pPr>
               <w:spacing w:line="360" w:lineRule="auto"/>
               <w:rPr>
-                <w:rFonts w:ascii="等线" w:hAnsi="等线" w:hint="eastAsia"/>
+                <w:rFonts w:ascii="等线" w:hAnsi="等线"/>
                 <w:szCs w:val="21"/>
               </w:rPr>
             </w:pPr>
@@ -17241,7 +17239,7 @@
             <w:pPr>
               <w:spacing w:line="360" w:lineRule="auto"/>
               <w:rPr>
-                <w:rFonts w:ascii="等线" w:hAnsi="等线" w:hint="eastAsia"/>
+                <w:rFonts w:ascii="等线" w:hAnsi="等线"/>
                 <w:szCs w:val="21"/>
               </w:rPr>
             </w:pPr>
@@ -17676,7 +17674,7 @@
             <w:pPr>
               <w:spacing w:line="360" w:lineRule="auto"/>
               <w:rPr>
-                <w:rFonts w:ascii="等线" w:hAnsi="等线" w:hint="eastAsia"/>
+                <w:rFonts w:ascii="等线" w:hAnsi="等线"/>
                 <w:szCs w:val="21"/>
               </w:rPr>
             </w:pPr>
@@ -17717,7 +17715,7 @@
             <w:pPr>
               <w:spacing w:line="360" w:lineRule="auto"/>
               <w:rPr>
-                <w:rFonts w:ascii="等线" w:hAnsi="等线" w:hint="eastAsia"/>
+                <w:rFonts w:ascii="等线" w:hAnsi="等线"/>
                 <w:szCs w:val="21"/>
               </w:rPr>
             </w:pPr>
@@ -17766,7 +17764,7 @@
             <w:pPr>
               <w:spacing w:line="360" w:lineRule="auto"/>
               <w:rPr>
-                <w:rFonts w:ascii="等线" w:hAnsi="等线" w:hint="eastAsia"/>
+                <w:rFonts w:ascii="等线" w:hAnsi="等线"/>
                 <w:szCs w:val="21"/>
               </w:rPr>
             </w:pPr>
@@ -17793,7 +17791,7 @@
             <w:pPr>
               <w:spacing w:line="360" w:lineRule="auto"/>
               <w:rPr>
-                <w:rFonts w:ascii="等线" w:hAnsi="等线" w:hint="eastAsia"/>
+                <w:rFonts w:ascii="等线" w:hAnsi="等线"/>
                 <w:szCs w:val="21"/>
               </w:rPr>
             </w:pPr>
@@ -17834,7 +17832,7 @@
             <w:pPr>
               <w:spacing w:line="360" w:lineRule="auto"/>
               <w:rPr>
-                <w:rFonts w:ascii="等线" w:hAnsi="等线" w:hint="eastAsia"/>
+                <w:rFonts w:ascii="等线" w:hAnsi="等线"/>
                 <w:szCs w:val="21"/>
               </w:rPr>
             </w:pPr>
@@ -18204,7 +18202,7 @@
             <w:pPr>
               <w:spacing w:line="360" w:lineRule="auto"/>
               <w:rPr>
-                <w:rFonts w:ascii="等线" w:hAnsi="等线" w:hint="eastAsia"/>
+                <w:rFonts w:ascii="等线" w:hAnsi="等线"/>
                 <w:szCs w:val="21"/>
               </w:rPr>
             </w:pPr>
@@ -18225,7 +18223,7 @@
             <w:pPr>
               <w:spacing w:line="360" w:lineRule="auto"/>
               <w:rPr>
-                <w:rFonts w:ascii="等线" w:hAnsi="等线" w:hint="eastAsia"/>
+                <w:rFonts w:ascii="等线" w:hAnsi="等线"/>
                 <w:szCs w:val="21"/>
               </w:rPr>
             </w:pPr>
@@ -18246,7 +18244,7 @@
             <w:pPr>
               <w:spacing w:line="360" w:lineRule="auto"/>
               <w:rPr>
-                <w:rFonts w:ascii="等线" w:hAnsi="等线" w:hint="eastAsia"/>
+                <w:rFonts w:ascii="等线" w:hAnsi="等线"/>
                 <w:szCs w:val="21"/>
               </w:rPr>
             </w:pPr>
@@ -18343,8 +18341,8 @@
                 <w:szCs w:val="21"/>
               </w:rPr>
             </w:pPr>
-            <w:bookmarkStart w:id="1" w:name="OLE_LINK5"/>
-            <w:bookmarkStart w:id="2" w:name="OLE_LINK6"/>
+            <w:bookmarkStart w:id="0" w:name="OLE_LINK5"/>
+            <w:bookmarkStart w:id="1" w:name="OLE_LINK6"/>
             <w:r>
               <w:rPr>
                 <w:rFonts w:ascii="等线" w:hAnsi="等线" w:hint="eastAsia"/>
@@ -18863,7 +18861,7 @@
             <w:pPr>
               <w:spacing w:line="360" w:lineRule="auto"/>
               <w:rPr>
-                <w:rFonts w:ascii="等线" w:hAnsi="等线" w:hint="eastAsia"/>
+                <w:rFonts w:ascii="等线" w:hAnsi="等线"/>
                 <w:szCs w:val="21"/>
               </w:rPr>
             </w:pPr>
@@ -18884,7 +18882,7 @@
             <w:pPr>
               <w:spacing w:line="360" w:lineRule="auto"/>
               <w:rPr>
-                <w:rFonts w:ascii="等线" w:hAnsi="等线" w:hint="eastAsia"/>
+                <w:rFonts w:ascii="等线" w:hAnsi="等线"/>
                 <w:szCs w:val="21"/>
               </w:rPr>
             </w:pPr>
@@ -18905,7 +18903,7 @@
             <w:pPr>
               <w:spacing w:line="360" w:lineRule="auto"/>
               <w:rPr>
-                <w:rFonts w:ascii="等线" w:hAnsi="等线" w:hint="eastAsia"/>
+                <w:rFonts w:ascii="等线" w:hAnsi="等线"/>
                 <w:szCs w:val="21"/>
               </w:rPr>
             </w:pPr>
@@ -19035,7 +19033,7 @@
             <w:pPr>
               <w:spacing w:line="360" w:lineRule="auto"/>
               <w:rPr>
-                <w:rFonts w:ascii="等线" w:hAnsi="等线" w:hint="eastAsia"/>
+                <w:rFonts w:ascii="等线" w:hAnsi="等线"/>
                 <w:szCs w:val="21"/>
               </w:rPr>
             </w:pPr>
@@ -19056,7 +19054,7 @@
             <w:pPr>
               <w:spacing w:line="360" w:lineRule="auto"/>
               <w:rPr>
-                <w:rFonts w:ascii="等线" w:hAnsi="等线" w:hint="eastAsia"/>
+                <w:rFonts w:ascii="等线" w:hAnsi="等线"/>
                 <w:szCs w:val="21"/>
               </w:rPr>
             </w:pPr>
@@ -19091,7 +19089,7 @@
             <w:pPr>
               <w:spacing w:line="360" w:lineRule="auto"/>
               <w:rPr>
-                <w:rFonts w:ascii="等线" w:hAnsi="等线" w:hint="eastAsia"/>
+                <w:rFonts w:ascii="等线" w:hAnsi="等线"/>
                 <w:szCs w:val="21"/>
               </w:rPr>
             </w:pPr>
@@ -19428,7 +19426,7 @@
             <w:pPr>
               <w:spacing w:line="360" w:lineRule="auto"/>
               <w:rPr>
-                <w:rFonts w:ascii="等线" w:hAnsi="等线" w:hint="eastAsia"/>
+                <w:rFonts w:ascii="等线" w:hAnsi="等线"/>
                 <w:szCs w:val="21"/>
               </w:rPr>
             </w:pPr>
@@ -19456,8 +19454,8 @@
           </w:p>
         </w:tc>
       </w:tr>
+      <w:bookmarkEnd w:id="0"/>
       <w:bookmarkEnd w:id="1"/>
-      <w:bookmarkEnd w:id="2"/>
     </w:tbl>
     <w:p>
       <w:pPr>
@@ -20063,7 +20061,7 @@
       <w:pPr>
         <w:jc w:val="center"/>
         <w:rPr>
-          <w:rFonts w:ascii="等线" w:eastAsia="等线" w:hAnsi="等线" w:hint="eastAsia"/>
+          <w:rFonts w:ascii="等线" w:eastAsia="等线" w:hAnsi="等线"/>
         </w:rPr>
       </w:pPr>
       <w:r>
@@ -21087,7 +21085,7 @@
             <w:pPr>
               <w:spacing w:line="360" w:lineRule="auto"/>
               <w:rPr>
-                <w:rFonts w:ascii="等线" w:hAnsi="等线" w:hint="eastAsia"/>
+                <w:rFonts w:ascii="等线" w:hAnsi="等线"/>
                 <w:szCs w:val="21"/>
               </w:rPr>
             </w:pPr>
@@ -21136,7 +21134,7 @@
             <w:pPr>
               <w:spacing w:line="360" w:lineRule="auto"/>
               <w:rPr>
-                <w:rFonts w:ascii="等线" w:hAnsi="等线" w:hint="eastAsia"/>
+                <w:rFonts w:ascii="等线" w:hAnsi="等线"/>
                 <w:szCs w:val="21"/>
               </w:rPr>
             </w:pPr>
@@ -21174,7 +21172,7 @@
             <w:pPr>
               <w:spacing w:line="360" w:lineRule="auto"/>
               <w:rPr>
-                <w:rFonts w:ascii="等线" w:hAnsi="等线" w:hint="eastAsia"/>
+                <w:rFonts w:ascii="等线" w:hAnsi="等线"/>
                 <w:szCs w:val="21"/>
               </w:rPr>
             </w:pPr>
@@ -21195,7 +21193,7 @@
             <w:pPr>
               <w:spacing w:line="360" w:lineRule="auto"/>
               <w:rPr>
-                <w:rFonts w:ascii="等线" w:hAnsi="等线" w:hint="eastAsia"/>
+                <w:rFonts w:ascii="等线" w:hAnsi="等线"/>
                 <w:szCs w:val="21"/>
               </w:rPr>
             </w:pPr>
@@ -21230,7 +21228,7 @@
             <w:pPr>
               <w:spacing w:line="360" w:lineRule="auto"/>
               <w:rPr>
-                <w:rFonts w:ascii="等线" w:hAnsi="等线" w:hint="eastAsia"/>
+                <w:rFonts w:ascii="等线" w:hAnsi="等线"/>
                 <w:szCs w:val="21"/>
               </w:rPr>
             </w:pPr>
@@ -21268,7 +21266,7 @@
             <w:pPr>
               <w:spacing w:line="360" w:lineRule="auto"/>
               <w:rPr>
-                <w:rFonts w:ascii="等线" w:hAnsi="等线" w:hint="eastAsia"/>
+                <w:rFonts w:ascii="等线" w:hAnsi="等线"/>
                 <w:szCs w:val="21"/>
               </w:rPr>
             </w:pPr>
@@ -21289,7 +21287,7 @@
             <w:pPr>
               <w:spacing w:line="360" w:lineRule="auto"/>
               <w:rPr>
-                <w:rFonts w:ascii="等线" w:hAnsi="等线" w:hint="eastAsia"/>
+                <w:rFonts w:ascii="等线" w:hAnsi="等线"/>
                 <w:szCs w:val="21"/>
               </w:rPr>
             </w:pPr>
@@ -21310,7 +21308,7 @@
             <w:pPr>
               <w:spacing w:line="360" w:lineRule="auto"/>
               <w:rPr>
-                <w:rFonts w:ascii="等线" w:hAnsi="等线" w:hint="eastAsia"/>
+                <w:rFonts w:ascii="等线" w:hAnsi="等线"/>
                 <w:szCs w:val="21"/>
               </w:rPr>
             </w:pPr>
@@ -21360,7 +21358,7 @@
       <w:pPr>
         <w:jc w:val="center"/>
         <w:rPr>
-          <w:rFonts w:ascii="等线" w:eastAsia="等线" w:hAnsi="等线" w:hint="eastAsia"/>
+          <w:rFonts w:ascii="等线" w:eastAsia="等线" w:hAnsi="等线"/>
         </w:rPr>
       </w:pPr>
       <w:r>
@@ -21993,7 +21991,7 @@
             <w:pPr>
               <w:spacing w:line="360" w:lineRule="auto"/>
               <w:rPr>
-                <w:rFonts w:ascii="等线" w:hAnsi="等线" w:hint="eastAsia"/>
+                <w:rFonts w:ascii="等线" w:hAnsi="等线"/>
                 <w:szCs w:val="21"/>
               </w:rPr>
             </w:pPr>
@@ -22021,7 +22019,7 @@
             <w:pPr>
               <w:spacing w:line="360" w:lineRule="auto"/>
               <w:rPr>
-                <w:rFonts w:ascii="等线" w:hAnsi="等线" w:hint="eastAsia"/>
+                <w:rFonts w:ascii="等线" w:hAnsi="等线"/>
                 <w:szCs w:val="21"/>
               </w:rPr>
             </w:pPr>
@@ -22087,7 +22085,7 @@
             <w:pPr>
               <w:spacing w:line="360" w:lineRule="auto"/>
               <w:rPr>
-                <w:rFonts w:ascii="等线" w:hAnsi="等线" w:hint="eastAsia"/>
+                <w:rFonts w:ascii="等线" w:hAnsi="等线"/>
                 <w:szCs w:val="21"/>
               </w:rPr>
             </w:pPr>
@@ -22115,7 +22113,7 @@
             <w:pPr>
               <w:spacing w:line="360" w:lineRule="auto"/>
               <w:rPr>
-                <w:rFonts w:ascii="等线" w:hAnsi="等线" w:hint="eastAsia"/>
+                <w:rFonts w:ascii="等线" w:hAnsi="等线"/>
                 <w:szCs w:val="21"/>
               </w:rPr>
             </w:pPr>
@@ -22181,7 +22179,7 @@
             <w:pPr>
               <w:spacing w:line="360" w:lineRule="auto"/>
               <w:rPr>
-                <w:rFonts w:ascii="等线" w:hAnsi="等线" w:hint="eastAsia"/>
+                <w:rFonts w:ascii="等线" w:hAnsi="等线"/>
                 <w:szCs w:val="21"/>
               </w:rPr>
             </w:pPr>
@@ -22202,7 +22200,7 @@
             <w:pPr>
               <w:spacing w:line="360" w:lineRule="auto"/>
               <w:rPr>
-                <w:rFonts w:ascii="等线" w:hAnsi="等线" w:hint="eastAsia"/>
+                <w:rFonts w:ascii="等线" w:hAnsi="等线"/>
                 <w:szCs w:val="21"/>
               </w:rPr>
             </w:pPr>
@@ -22268,7 +22266,7 @@
             <w:pPr>
               <w:spacing w:line="360" w:lineRule="auto"/>
               <w:rPr>
-                <w:rFonts w:ascii="等线" w:hAnsi="等线" w:hint="eastAsia"/>
+                <w:rFonts w:ascii="等线" w:hAnsi="等线"/>
                 <w:szCs w:val="21"/>
               </w:rPr>
             </w:pPr>
@@ -22296,7 +22294,7 @@
             <w:pPr>
               <w:spacing w:line="360" w:lineRule="auto"/>
               <w:rPr>
-                <w:rFonts w:ascii="等线" w:hAnsi="等线" w:hint="eastAsia"/>
+                <w:rFonts w:ascii="等线" w:hAnsi="等线"/>
                 <w:szCs w:val="21"/>
               </w:rPr>
             </w:pPr>
@@ -22362,7 +22360,7 @@
             <w:pPr>
               <w:spacing w:line="360" w:lineRule="auto"/>
               <w:rPr>
-                <w:rFonts w:ascii="等线" w:hAnsi="等线" w:hint="eastAsia"/>
+                <w:rFonts w:ascii="等线" w:hAnsi="等线"/>
                 <w:szCs w:val="21"/>
               </w:rPr>
             </w:pPr>
@@ -22390,7 +22388,7 @@
             <w:pPr>
               <w:spacing w:line="360" w:lineRule="auto"/>
               <w:rPr>
-                <w:rFonts w:ascii="等线" w:hAnsi="等线" w:hint="eastAsia"/>
+                <w:rFonts w:ascii="等线" w:hAnsi="等线"/>
                 <w:szCs w:val="21"/>
               </w:rPr>
             </w:pPr>
@@ -22456,7 +22454,7 @@
             <w:pPr>
               <w:spacing w:line="360" w:lineRule="auto"/>
               <w:rPr>
-                <w:rFonts w:ascii="等线" w:hAnsi="等线" w:hint="eastAsia"/>
+                <w:rFonts w:ascii="等线" w:hAnsi="等线"/>
                 <w:szCs w:val="21"/>
               </w:rPr>
             </w:pPr>
@@ -22484,7 +22482,7 @@
             <w:pPr>
               <w:spacing w:line="360" w:lineRule="auto"/>
               <w:rPr>
-                <w:rFonts w:ascii="等线" w:hAnsi="等线" w:hint="eastAsia"/>
+                <w:rFonts w:ascii="等线" w:hAnsi="等线"/>
                 <w:szCs w:val="21"/>
               </w:rPr>
             </w:pPr>
@@ -22512,7 +22510,7 @@
             <w:pPr>
               <w:spacing w:line="360" w:lineRule="auto"/>
               <w:rPr>
-                <w:rFonts w:ascii="等线" w:hAnsi="等线" w:hint="eastAsia"/>
+                <w:rFonts w:ascii="等线" w:hAnsi="等线"/>
                 <w:szCs w:val="21"/>
               </w:rPr>
             </w:pPr>
@@ -22550,7 +22548,7 @@
             <w:pPr>
               <w:spacing w:line="360" w:lineRule="auto"/>
               <w:rPr>
-                <w:rFonts w:ascii="等线" w:hAnsi="等线" w:hint="eastAsia"/>
+                <w:rFonts w:ascii="等线" w:hAnsi="等线"/>
                 <w:szCs w:val="21"/>
               </w:rPr>
             </w:pPr>
@@ -22578,7 +22576,7 @@
             <w:pPr>
               <w:spacing w:line="360" w:lineRule="auto"/>
               <w:rPr>
-                <w:rFonts w:ascii="等线" w:hAnsi="等线" w:hint="eastAsia"/>
+                <w:rFonts w:ascii="等线" w:hAnsi="等线"/>
                 <w:szCs w:val="21"/>
               </w:rPr>
             </w:pPr>
@@ -22606,7 +22604,7 @@
             <w:pPr>
               <w:spacing w:line="360" w:lineRule="auto"/>
               <w:rPr>
-                <w:rFonts w:ascii="等线" w:hAnsi="等线" w:hint="eastAsia"/>
+                <w:rFonts w:ascii="等线" w:hAnsi="等线"/>
                 <w:szCs w:val="21"/>
               </w:rPr>
             </w:pPr>
@@ -22644,7 +22642,7 @@
             <w:pPr>
               <w:spacing w:line="360" w:lineRule="auto"/>
               <w:rPr>
-                <w:rFonts w:ascii="等线" w:hAnsi="等线" w:hint="eastAsia"/>
+                <w:rFonts w:ascii="等线" w:hAnsi="等线"/>
                 <w:szCs w:val="21"/>
               </w:rPr>
             </w:pPr>
@@ -22672,7 +22670,7 @@
             <w:pPr>
               <w:spacing w:line="360" w:lineRule="auto"/>
               <w:rPr>
-                <w:rFonts w:ascii="等线" w:hAnsi="等线" w:hint="eastAsia"/>
+                <w:rFonts w:ascii="等线" w:hAnsi="等线"/>
                 <w:szCs w:val="21"/>
               </w:rPr>
             </w:pPr>
@@ -22700,7 +22698,7 @@
             <w:pPr>
               <w:spacing w:line="360" w:lineRule="auto"/>
               <w:rPr>
-                <w:rFonts w:ascii="等线" w:hAnsi="等线" w:hint="eastAsia"/>
+                <w:rFonts w:ascii="等线" w:hAnsi="等线"/>
                 <w:szCs w:val="21"/>
               </w:rPr>
             </w:pPr>
@@ -22752,7 +22750,7 @@
             <w:pPr>
               <w:spacing w:line="360" w:lineRule="auto"/>
               <w:rPr>
-                <w:rFonts w:ascii="等线" w:hAnsi="等线" w:hint="eastAsia"/>
+                <w:rFonts w:ascii="等线" w:hAnsi="等线"/>
                 <w:szCs w:val="21"/>
               </w:rPr>
             </w:pPr>
@@ -22780,7 +22778,7 @@
             <w:pPr>
               <w:spacing w:line="360" w:lineRule="auto"/>
               <w:rPr>
-                <w:rFonts w:ascii="等线" w:hAnsi="等线" w:hint="eastAsia"/>
+                <w:rFonts w:ascii="等线" w:hAnsi="等线"/>
                 <w:szCs w:val="21"/>
               </w:rPr>
             </w:pPr>
@@ -22808,7 +22806,7 @@
             <w:pPr>
               <w:spacing w:line="360" w:lineRule="auto"/>
               <w:rPr>
-                <w:rFonts w:ascii="等线" w:hAnsi="等线" w:hint="eastAsia"/>
+                <w:rFonts w:ascii="等线" w:hAnsi="等线"/>
                 <w:szCs w:val="21"/>
               </w:rPr>
             </w:pPr>
@@ -22860,7 +22858,7 @@
             <w:pPr>
               <w:spacing w:line="360" w:lineRule="auto"/>
               <w:rPr>
-                <w:rFonts w:ascii="等线" w:hAnsi="等线" w:hint="eastAsia"/>
+                <w:rFonts w:ascii="等线" w:hAnsi="等线"/>
                 <w:szCs w:val="21"/>
               </w:rPr>
             </w:pPr>
@@ -22888,7 +22886,7 @@
             <w:pPr>
               <w:spacing w:line="360" w:lineRule="auto"/>
               <w:rPr>
-                <w:rFonts w:ascii="等线" w:hAnsi="等线" w:hint="eastAsia"/>
+                <w:rFonts w:ascii="等线" w:hAnsi="等线"/>
                 <w:szCs w:val="21"/>
               </w:rPr>
             </w:pPr>
@@ -22916,7 +22914,7 @@
             <w:pPr>
               <w:spacing w:line="360" w:lineRule="auto"/>
               <w:rPr>
-                <w:rFonts w:ascii="等线" w:hAnsi="等线" w:hint="eastAsia"/>
+                <w:rFonts w:ascii="等线" w:hAnsi="等线"/>
                 <w:szCs w:val="21"/>
               </w:rPr>
             </w:pPr>
@@ -22954,7 +22952,7 @@
             <w:pPr>
               <w:spacing w:line="360" w:lineRule="auto"/>
               <w:rPr>
-                <w:rFonts w:ascii="等线" w:hAnsi="等线" w:hint="eastAsia"/>
+                <w:rFonts w:ascii="等线" w:hAnsi="等线"/>
                 <w:szCs w:val="21"/>
               </w:rPr>
             </w:pPr>
@@ -22982,7 +22980,7 @@
             <w:pPr>
               <w:spacing w:line="360" w:lineRule="auto"/>
               <w:rPr>
-                <w:rFonts w:ascii="等线" w:hAnsi="等线" w:hint="eastAsia"/>
+                <w:rFonts w:ascii="等线" w:hAnsi="等线"/>
                 <w:szCs w:val="21"/>
               </w:rPr>
             </w:pPr>
@@ -23010,7 +23008,7 @@
             <w:pPr>
               <w:spacing w:line="360" w:lineRule="auto"/>
               <w:rPr>
-                <w:rFonts w:ascii="等线" w:hAnsi="等线" w:hint="eastAsia"/>
+                <w:rFonts w:ascii="等线" w:hAnsi="等线"/>
                 <w:szCs w:val="21"/>
               </w:rPr>
             </w:pPr>
@@ -23060,7 +23058,7 @@
       <w:pPr>
         <w:jc w:val="center"/>
         <w:rPr>
-          <w:rFonts w:ascii="等线" w:eastAsia="等线" w:hAnsi="等线" w:hint="eastAsia"/>
+          <w:rFonts w:ascii="等线" w:eastAsia="等线" w:hAnsi="等线"/>
         </w:rPr>
       </w:pPr>
       <w:r>
@@ -24361,7 +24359,7 @@
             <w:pPr>
               <w:spacing w:line="360" w:lineRule="auto"/>
               <w:rPr>
-                <w:rFonts w:ascii="等线" w:hAnsi="等线" w:hint="eastAsia"/>
+                <w:rFonts w:ascii="等线" w:hAnsi="等线"/>
                 <w:szCs w:val="21"/>
               </w:rPr>
             </w:pPr>
@@ -24389,7 +24387,7 @@
             <w:pPr>
               <w:spacing w:line="360" w:lineRule="auto"/>
               <w:rPr>
-                <w:rFonts w:ascii="等线" w:hAnsi="等线" w:hint="eastAsia"/>
+                <w:rFonts w:ascii="等线" w:hAnsi="等线"/>
                 <w:szCs w:val="21"/>
               </w:rPr>
             </w:pPr>
@@ -24417,7 +24415,7 @@
             <w:pPr>
               <w:spacing w:line="360" w:lineRule="auto"/>
               <w:rPr>
-                <w:rFonts w:ascii="等线" w:hAnsi="等线" w:hint="eastAsia"/>
+                <w:rFonts w:ascii="等线" w:hAnsi="等线"/>
                 <w:szCs w:val="21"/>
               </w:rPr>
             </w:pPr>
@@ -24431,7 +24429,7 @@
             <w:pPr>
               <w:spacing w:line="360" w:lineRule="auto"/>
               <w:rPr>
-                <w:rFonts w:ascii="等线" w:hAnsi="等线" w:hint="eastAsia"/>
+                <w:rFonts w:ascii="等线" w:hAnsi="等线"/>
                 <w:szCs w:val="21"/>
               </w:rPr>
             </w:pPr>
@@ -25386,7 +25384,7 @@
             <w:pPr>
               <w:spacing w:line="360" w:lineRule="auto"/>
               <w:rPr>
-                <w:rFonts w:ascii="等线" w:hAnsi="等线" w:hint="eastAsia"/>
+                <w:rFonts w:ascii="等线" w:hAnsi="等线"/>
                 <w:szCs w:val="21"/>
               </w:rPr>
             </w:pPr>
@@ -26261,7 +26259,7 @@
             <w:pPr>
               <w:spacing w:line="360" w:lineRule="auto"/>
               <w:rPr>
-                <w:rFonts w:ascii="等线" w:hAnsi="等线" w:hint="eastAsia"/>
+                <w:rFonts w:ascii="等线" w:hAnsi="等线"/>
                 <w:szCs w:val="21"/>
               </w:rPr>
             </w:pPr>
@@ -27369,7 +27367,7 @@
             <w:pPr>
               <w:spacing w:line="360" w:lineRule="auto"/>
               <w:rPr>
-                <w:rFonts w:ascii="等线" w:hAnsi="等线" w:hint="eastAsia"/>
+                <w:rFonts w:ascii="等线" w:hAnsi="等线"/>
                 <w:szCs w:val="21"/>
               </w:rPr>
             </w:pPr>
@@ -27390,7 +27388,7 @@
             <w:pPr>
               <w:spacing w:line="360" w:lineRule="auto"/>
               <w:rPr>
-                <w:rFonts w:ascii="等线" w:hAnsi="等线" w:hint="eastAsia"/>
+                <w:rFonts w:ascii="等线" w:hAnsi="等线"/>
                 <w:szCs w:val="21"/>
               </w:rPr>
             </w:pPr>
@@ -27483,7 +27481,7 @@
             <w:pPr>
               <w:spacing w:line="360" w:lineRule="auto"/>
               <w:rPr>
-                <w:rFonts w:ascii="等线" w:hAnsi="等线" w:hint="eastAsia"/>
+                <w:rFonts w:ascii="等线" w:hAnsi="等线"/>
                 <w:szCs w:val="21"/>
               </w:rPr>
             </w:pPr>
@@ -27548,7 +27546,7 @@
             <w:pPr>
               <w:spacing w:line="360" w:lineRule="auto"/>
               <w:rPr>
-                <w:rFonts w:ascii="等线" w:hAnsi="等线" w:hint="eastAsia"/>
+                <w:rFonts w:ascii="等线" w:hAnsi="等线"/>
                 <w:szCs w:val="21"/>
               </w:rPr>
             </w:pPr>
@@ -27576,7 +27574,7 @@
             <w:pPr>
               <w:spacing w:line="360" w:lineRule="auto"/>
               <w:rPr>
-                <w:rFonts w:ascii="等线" w:hAnsi="等线" w:hint="eastAsia"/>
+                <w:rFonts w:ascii="等线" w:hAnsi="等线"/>
                 <w:szCs w:val="21"/>
               </w:rPr>
             </w:pPr>
@@ -27641,7 +27639,7 @@
             <w:pPr>
               <w:spacing w:line="360" w:lineRule="auto"/>
               <w:rPr>
-                <w:rFonts w:ascii="等线" w:hAnsi="等线" w:hint="eastAsia"/>
+                <w:rFonts w:ascii="等线" w:hAnsi="等线"/>
                 <w:szCs w:val="21"/>
               </w:rPr>
             </w:pPr>
@@ -27669,7 +27667,7 @@
             <w:pPr>
               <w:spacing w:line="360" w:lineRule="auto"/>
               <w:rPr>
-                <w:rFonts w:ascii="等线" w:hAnsi="等线" w:hint="eastAsia"/>
+                <w:rFonts w:ascii="等线" w:hAnsi="等线"/>
                 <w:szCs w:val="21"/>
               </w:rPr>
             </w:pPr>
@@ -27734,7 +27732,7 @@
             <w:pPr>
               <w:spacing w:line="360" w:lineRule="auto"/>
               <w:rPr>
-                <w:rFonts w:ascii="等线" w:hAnsi="等线" w:hint="eastAsia"/>
+                <w:rFonts w:ascii="等线" w:hAnsi="等线"/>
                 <w:szCs w:val="21"/>
               </w:rPr>
             </w:pPr>
@@ -27762,7 +27760,7 @@
             <w:pPr>
               <w:spacing w:line="360" w:lineRule="auto"/>
               <w:rPr>
-                <w:rFonts w:ascii="等线" w:hAnsi="等线" w:hint="eastAsia"/>
+                <w:rFonts w:ascii="等线" w:hAnsi="等线"/>
                 <w:szCs w:val="21"/>
               </w:rPr>
             </w:pPr>
@@ -27962,7 +27960,7 @@
             <w:pPr>
               <w:spacing w:line="360" w:lineRule="auto"/>
               <w:rPr>
-                <w:rFonts w:ascii="等线" w:hAnsi="等线" w:hint="eastAsia"/>
+                <w:rFonts w:ascii="等线" w:hAnsi="等线"/>
                 <w:szCs w:val="21"/>
               </w:rPr>
             </w:pPr>
@@ -27990,7 +27988,7 @@
             <w:pPr>
               <w:spacing w:line="360" w:lineRule="auto"/>
               <w:rPr>
-                <w:rFonts w:ascii="等线" w:hAnsi="等线" w:hint="eastAsia"/>
+                <w:rFonts w:ascii="等线" w:hAnsi="等线"/>
                 <w:szCs w:val="21"/>
               </w:rPr>
             </w:pPr>
@@ -28011,7 +28009,7 @@
             <w:pPr>
               <w:spacing w:line="360" w:lineRule="auto"/>
               <w:rPr>
-                <w:rFonts w:ascii="等线" w:hAnsi="等线" w:hint="eastAsia"/>
+                <w:rFonts w:ascii="等线" w:hAnsi="等线"/>
                 <w:szCs w:val="21"/>
               </w:rPr>
             </w:pPr>
@@ -29270,7 +29268,7 @@
             <w:pPr>
               <w:spacing w:line="360" w:lineRule="auto"/>
               <w:rPr>
-                <w:rFonts w:ascii="等线" w:hAnsi="等线" w:hint="eastAsia"/>
+                <w:rFonts w:ascii="等线" w:hAnsi="等线"/>
                 <w:szCs w:val="21"/>
               </w:rPr>
             </w:pPr>
@@ -29320,7 +29318,7 @@
       <w:pPr>
         <w:jc w:val="center"/>
         <w:rPr>
-          <w:rFonts w:ascii="Times New Roman" w:eastAsia="宋体" w:hAnsi="Times New Roman" w:hint="eastAsia"/>
+          <w:rFonts w:ascii="Times New Roman" w:eastAsia="宋体" w:hAnsi="Times New Roman"/>
         </w:rPr>
       </w:pPr>
       <w:r>
@@ -29407,7 +29405,7 @@
             </w:pPr>
             <w:r>
               <w:rPr>
-                <w:rStyle w:val="aa"/>
+                <w:rStyle w:val="ab"/>
                 <w:rFonts w:ascii="等线" w:hAnsi="等线"/>
                 <w:i w:val="0"/>
               </w:rPr>
@@ -29619,7 +29617,7 @@
             </w:pPr>
             <w:r>
               <w:rPr>
-                <w:rStyle w:val="aa"/>
+                <w:rStyle w:val="ab"/>
                 <w:rFonts w:ascii="等线" w:hAnsi="等线"/>
                 <w:i w:val="0"/>
               </w:rPr>
@@ -29707,14 +29705,14 @@
             <w:pPr>
               <w:spacing w:line="360" w:lineRule="auto"/>
               <w:rPr>
-                <w:rStyle w:val="aa"/>
+                <w:rStyle w:val="ab"/>
                 <w:rFonts w:ascii="等线" w:hAnsi="等线"/>
                 <w:i w:val="0"/>
               </w:rPr>
             </w:pPr>
             <w:r>
               <w:rPr>
-                <w:rStyle w:val="aa"/>
+                <w:rStyle w:val="ab"/>
                 <w:rFonts w:ascii="等线" w:hAnsi="等线" w:hint="eastAsia"/>
                 <w:i w:val="0"/>
               </w:rPr>
@@ -29788,14 +29786,14 @@
             <w:pPr>
               <w:spacing w:line="360" w:lineRule="auto"/>
               <w:rPr>
-                <w:rStyle w:val="aa"/>
+                <w:rStyle w:val="ab"/>
                 <w:rFonts w:ascii="等线" w:hAnsi="等线"/>
                 <w:i w:val="0"/>
               </w:rPr>
             </w:pPr>
             <w:r>
               <w:rPr>
-                <w:rStyle w:val="aa"/>
+                <w:rStyle w:val="ab"/>
                 <w:rFonts w:ascii="等线" w:hAnsi="等线" w:hint="eastAsia"/>
                 <w:i w:val="0"/>
               </w:rPr>
@@ -29883,14 +29881,14 @@
             <w:pPr>
               <w:spacing w:line="360" w:lineRule="auto"/>
               <w:rPr>
-                <w:rStyle w:val="aa"/>
-                <w:rFonts w:ascii="等线" w:hAnsi="等线" w:hint="eastAsia"/>
+                <w:rStyle w:val="ab"/>
+                <w:rFonts w:ascii="等线" w:hAnsi="等线"/>
                 <w:i w:val="0"/>
               </w:rPr>
             </w:pPr>
             <w:r>
               <w:rPr>
-                <w:rStyle w:val="aa"/>
+                <w:rStyle w:val="ab"/>
                 <w:rFonts w:ascii="等线" w:hAnsi="等线" w:hint="eastAsia"/>
                 <w:i w:val="0"/>
               </w:rPr>
@@ -29898,7 +29896,7 @@
             </w:r>
             <w:r>
               <w:rPr>
-                <w:rStyle w:val="aa"/>
+                <w:rStyle w:val="ab"/>
                 <w:rFonts w:ascii="等线" w:hAnsi="等线"/>
                 <w:i w:val="0"/>
               </w:rPr>
@@ -29979,14 +29977,14 @@
             <w:pPr>
               <w:spacing w:line="360" w:lineRule="auto"/>
               <w:rPr>
-                <w:rStyle w:val="aa"/>
+                <w:rStyle w:val="ab"/>
                 <w:rFonts w:ascii="等线" w:hAnsi="等线"/>
                 <w:i w:val="0"/>
               </w:rPr>
             </w:pPr>
             <w:r>
               <w:rPr>
-                <w:rStyle w:val="aa"/>
+                <w:rStyle w:val="ab"/>
                 <w:rFonts w:ascii="等线" w:hAnsi="等线"/>
                 <w:i w:val="0"/>
               </w:rPr>
@@ -30067,14 +30065,14 @@
             <w:pPr>
               <w:spacing w:line="360" w:lineRule="auto"/>
               <w:rPr>
-                <w:rStyle w:val="aa"/>
+                <w:rStyle w:val="ab"/>
                 <w:rFonts w:ascii="等线" w:hAnsi="等线"/>
                 <w:i w:val="0"/>
               </w:rPr>
             </w:pPr>
             <w:r>
               <w:rPr>
-                <w:rStyle w:val="aa"/>
+                <w:rStyle w:val="ab"/>
                 <w:rFonts w:ascii="等线" w:hAnsi="等线" w:hint="eastAsia"/>
                 <w:i w:val="0"/>
               </w:rPr>
@@ -30082,7 +30080,7 @@
             </w:r>
             <w:r>
               <w:rPr>
-                <w:rStyle w:val="aa"/>
+                <w:rStyle w:val="ab"/>
                 <w:rFonts w:ascii="等线" w:hAnsi="等线"/>
                 <w:i w:val="0"/>
               </w:rPr>
@@ -30170,14 +30168,14 @@
             <w:pPr>
               <w:spacing w:line="360" w:lineRule="auto"/>
               <w:rPr>
-                <w:rStyle w:val="aa"/>
+                <w:rStyle w:val="ab"/>
                 <w:rFonts w:ascii="等线" w:hAnsi="等线"/>
                 <w:i w:val="0"/>
               </w:rPr>
             </w:pPr>
             <w:r>
               <w:rPr>
-                <w:rStyle w:val="aa"/>
+                <w:rStyle w:val="ab"/>
                 <w:rFonts w:ascii="等线" w:hAnsi="等线"/>
                 <w:i w:val="0"/>
               </w:rPr>
@@ -30251,14 +30249,14 @@
             <w:pPr>
               <w:spacing w:line="360" w:lineRule="auto"/>
               <w:rPr>
-                <w:rStyle w:val="aa"/>
+                <w:rStyle w:val="ab"/>
                 <w:rFonts w:ascii="等线" w:hAnsi="等线"/>
                 <w:i w:val="0"/>
               </w:rPr>
             </w:pPr>
             <w:r>
               <w:rPr>
-                <w:rStyle w:val="aa"/>
+                <w:rStyle w:val="ab"/>
                 <w:rFonts w:ascii="等线" w:hAnsi="等线"/>
                 <w:i w:val="0"/>
               </w:rPr>
@@ -30302,7 +30300,7 @@
             <w:pPr>
               <w:spacing w:line="360" w:lineRule="auto"/>
               <w:rPr>
-                <w:rFonts w:ascii="等线" w:hAnsi="等线" w:hint="eastAsia"/>
+                <w:rFonts w:ascii="等线" w:hAnsi="等线"/>
                 <w:szCs w:val="21"/>
               </w:rPr>
             </w:pPr>
@@ -30339,14 +30337,14 @@
             <w:pPr>
               <w:spacing w:line="360" w:lineRule="auto"/>
               <w:rPr>
-                <w:rStyle w:val="aa"/>
+                <w:rStyle w:val="ab"/>
                 <w:rFonts w:ascii="等线" w:hAnsi="等线"/>
                 <w:i w:val="0"/>
               </w:rPr>
             </w:pPr>
             <w:r>
               <w:rPr>
-                <w:rStyle w:val="aa"/>
+                <w:rStyle w:val="ab"/>
                 <w:rFonts w:ascii="等线" w:hAnsi="等线"/>
                 <w:i w:val="0"/>
               </w:rPr>
@@ -30519,7 +30517,7 @@
             </w:pPr>
             <w:r>
               <w:rPr>
-                <w:rStyle w:val="aa"/>
+                <w:rStyle w:val="ab"/>
                 <w:rFonts w:ascii="等线" w:hAnsi="等线"/>
                 <w:i w:val="0"/>
               </w:rPr>
@@ -30732,7 +30730,7 @@
             </w:pPr>
             <w:r>
               <w:rPr>
-                <w:rStyle w:val="aa"/>
+                <w:rStyle w:val="ab"/>
                 <w:rFonts w:ascii="等线" w:hAnsi="等线"/>
                 <w:i w:val="0"/>
               </w:rPr>
@@ -30804,7 +30802,7 @@
             <w:pPr>
               <w:spacing w:line="360" w:lineRule="auto"/>
               <w:rPr>
-                <w:rFonts w:ascii="等线" w:hAnsi="等线" w:hint="eastAsia"/>
+                <w:rFonts w:ascii="等线" w:hAnsi="等线"/>
                 <w:szCs w:val="21"/>
               </w:rPr>
             </w:pPr>
@@ -30827,14 +30825,14 @@
             <w:pPr>
               <w:spacing w:line="360" w:lineRule="auto"/>
               <w:rPr>
-                <w:rStyle w:val="aa"/>
+                <w:rStyle w:val="ab"/>
                 <w:rFonts w:ascii="等线" w:hAnsi="等线"/>
                 <w:i w:val="0"/>
               </w:rPr>
             </w:pPr>
             <w:r>
               <w:rPr>
-                <w:rStyle w:val="aa"/>
+                <w:rStyle w:val="ab"/>
                 <w:rFonts w:ascii="等线" w:hAnsi="等线"/>
                 <w:i w:val="0"/>
               </w:rPr>
@@ -31453,7 +31451,7 @@
             <w:pPr>
               <w:spacing w:line="360" w:lineRule="auto"/>
               <w:rPr>
-                <w:rFonts w:ascii="等线" w:hAnsi="等线" w:hint="eastAsia"/>
+                <w:rFonts w:ascii="等线" w:hAnsi="等线"/>
                 <w:szCs w:val="21"/>
               </w:rPr>
             </w:pPr>
@@ -32071,7 +32069,7 @@
             <w:pPr>
               <w:spacing w:line="360" w:lineRule="auto"/>
               <w:rPr>
-                <w:rFonts w:ascii="等线" w:hAnsi="等线" w:hint="eastAsia"/>
+                <w:rFonts w:ascii="等线" w:hAnsi="等线"/>
                 <w:szCs w:val="21"/>
               </w:rPr>
             </w:pPr>
@@ -32164,7 +32162,7 @@
             <w:pPr>
               <w:spacing w:line="360" w:lineRule="auto"/>
               <w:rPr>
-                <w:rFonts w:ascii="等线" w:hAnsi="等线" w:hint="eastAsia"/>
+                <w:rFonts w:ascii="等线" w:hAnsi="等线"/>
                 <w:szCs w:val="21"/>
               </w:rPr>
             </w:pPr>
@@ -32192,7 +32190,7 @@
             <w:pPr>
               <w:spacing w:line="360" w:lineRule="auto"/>
               <w:rPr>
-                <w:rFonts w:ascii="等线" w:hAnsi="等线" w:hint="eastAsia"/>
+                <w:rFonts w:ascii="等线" w:hAnsi="等线"/>
                 <w:szCs w:val="21"/>
               </w:rPr>
             </w:pPr>
@@ -32220,7 +32218,7 @@
             <w:pPr>
               <w:spacing w:line="360" w:lineRule="auto"/>
               <w:rPr>
-                <w:rFonts w:ascii="等线" w:hAnsi="等线" w:hint="eastAsia"/>
+                <w:rFonts w:ascii="等线" w:hAnsi="等线"/>
                 <w:szCs w:val="21"/>
               </w:rPr>
             </w:pPr>
@@ -32257,7 +32255,7 @@
             <w:pPr>
               <w:spacing w:line="360" w:lineRule="auto"/>
               <w:rPr>
-                <w:rFonts w:ascii="等线" w:hAnsi="等线" w:hint="eastAsia"/>
+                <w:rFonts w:ascii="等线" w:hAnsi="等线"/>
                 <w:szCs w:val="21"/>
               </w:rPr>
             </w:pPr>
@@ -32285,7 +32283,7 @@
             <w:pPr>
               <w:spacing w:line="360" w:lineRule="auto"/>
               <w:rPr>
-                <w:rFonts w:ascii="等线" w:hAnsi="等线" w:hint="eastAsia"/>
+                <w:rFonts w:ascii="等线" w:hAnsi="等线"/>
                 <w:szCs w:val="21"/>
               </w:rPr>
             </w:pPr>
@@ -32313,7 +32311,7 @@
             <w:pPr>
               <w:spacing w:line="360" w:lineRule="auto"/>
               <w:rPr>
-                <w:rFonts w:ascii="等线" w:hAnsi="等线" w:hint="eastAsia"/>
+                <w:rFonts w:ascii="等线" w:hAnsi="等线"/>
                 <w:szCs w:val="21"/>
               </w:rPr>
             </w:pPr>
@@ -32350,7 +32348,7 @@
             <w:pPr>
               <w:spacing w:line="360" w:lineRule="auto"/>
               <w:rPr>
-                <w:rFonts w:ascii="等线" w:hAnsi="等线" w:hint="eastAsia"/>
+                <w:rFonts w:ascii="等线" w:hAnsi="等线"/>
                 <w:szCs w:val="21"/>
               </w:rPr>
             </w:pPr>
@@ -32378,7 +32376,7 @@
             <w:pPr>
               <w:spacing w:line="360" w:lineRule="auto"/>
               <w:rPr>
-                <w:rFonts w:ascii="等线" w:hAnsi="等线" w:hint="eastAsia"/>
+                <w:rFonts w:ascii="等线" w:hAnsi="等线"/>
                 <w:szCs w:val="21"/>
               </w:rPr>
             </w:pPr>
@@ -32399,7 +32397,7 @@
             <w:pPr>
               <w:spacing w:line="360" w:lineRule="auto"/>
               <w:rPr>
-                <w:rFonts w:ascii="等线" w:hAnsi="等线" w:hint="eastAsia"/>
+                <w:rFonts w:ascii="等线" w:hAnsi="等线"/>
                 <w:szCs w:val="21"/>
               </w:rPr>
             </w:pPr>
@@ -32578,7 +32576,7 @@
             <w:pPr>
               <w:spacing w:line="360" w:lineRule="auto"/>
               <w:rPr>
-                <w:rFonts w:ascii="等线" w:hAnsi="等线" w:hint="eastAsia"/>
+                <w:rFonts w:ascii="等线" w:hAnsi="等线"/>
                 <w:szCs w:val="21"/>
               </w:rPr>
             </w:pPr>
@@ -32961,7 +32959,7 @@
             <w:pPr>
               <w:spacing w:line="360" w:lineRule="auto"/>
               <w:rPr>
-                <w:rFonts w:ascii="等线" w:hAnsi="等线" w:hint="eastAsia"/>
+                <w:rFonts w:ascii="等线" w:hAnsi="等线"/>
                 <w:szCs w:val="21"/>
               </w:rPr>
             </w:pPr>
@@ -33054,7 +33052,7 @@
             <w:pPr>
               <w:spacing w:line="360" w:lineRule="auto"/>
               <w:rPr>
-                <w:rFonts w:ascii="等线" w:hAnsi="等线" w:hint="eastAsia"/>
+                <w:rFonts w:ascii="等线" w:hAnsi="等线"/>
                 <w:szCs w:val="21"/>
               </w:rPr>
             </w:pPr>
@@ -33091,7 +33089,7 @@
             <w:pPr>
               <w:spacing w:line="360" w:lineRule="auto"/>
               <w:rPr>
-                <w:rFonts w:ascii="等线" w:hAnsi="等线" w:hint="eastAsia"/>
+                <w:rFonts w:ascii="等线" w:hAnsi="等线"/>
                 <w:szCs w:val="21"/>
               </w:rPr>
             </w:pPr>
@@ -33119,7 +33117,7 @@
             <w:pPr>
               <w:spacing w:line="360" w:lineRule="auto"/>
               <w:rPr>
-                <w:rFonts w:ascii="等线" w:hAnsi="等线" w:hint="eastAsia"/>
+                <w:rFonts w:ascii="等线" w:hAnsi="等线"/>
                 <w:szCs w:val="21"/>
               </w:rPr>
             </w:pPr>
@@ -33147,7 +33145,7 @@
             <w:pPr>
               <w:spacing w:line="360" w:lineRule="auto"/>
               <w:rPr>
-                <w:rFonts w:ascii="等线" w:hAnsi="等线" w:hint="eastAsia"/>
+                <w:rFonts w:ascii="等线" w:hAnsi="等线"/>
                 <w:szCs w:val="21"/>
               </w:rPr>
             </w:pPr>
@@ -33184,7 +33182,7 @@
             <w:pPr>
               <w:spacing w:line="360" w:lineRule="auto"/>
               <w:rPr>
-                <w:rFonts w:ascii="等线" w:hAnsi="等线" w:hint="eastAsia"/>
+                <w:rFonts w:ascii="等线" w:hAnsi="等线"/>
                 <w:szCs w:val="21"/>
               </w:rPr>
             </w:pPr>
@@ -33212,7 +33210,7 @@
             <w:pPr>
               <w:spacing w:line="360" w:lineRule="auto"/>
               <w:rPr>
-                <w:rFonts w:ascii="等线" w:hAnsi="等线" w:hint="eastAsia"/>
+                <w:rFonts w:ascii="等线" w:hAnsi="等线"/>
                 <w:szCs w:val="21"/>
               </w:rPr>
             </w:pPr>
@@ -33240,7 +33238,7 @@
             <w:pPr>
               <w:spacing w:line="360" w:lineRule="auto"/>
               <w:rPr>
-                <w:rFonts w:ascii="等线" w:hAnsi="等线" w:hint="eastAsia"/>
+                <w:rFonts w:ascii="等线" w:hAnsi="等线"/>
                 <w:szCs w:val="21"/>
               </w:rPr>
             </w:pPr>
@@ -33277,7 +33275,7 @@
             <w:pPr>
               <w:spacing w:line="360" w:lineRule="auto"/>
               <w:rPr>
-                <w:rFonts w:ascii="等线" w:hAnsi="等线" w:hint="eastAsia"/>
+                <w:rFonts w:ascii="等线" w:hAnsi="等线"/>
                 <w:szCs w:val="21"/>
               </w:rPr>
             </w:pPr>
@@ -33305,7 +33303,7 @@
             <w:pPr>
               <w:spacing w:line="360" w:lineRule="auto"/>
               <w:rPr>
-                <w:rFonts w:ascii="等线" w:hAnsi="等线" w:hint="eastAsia"/>
+                <w:rFonts w:ascii="等线" w:hAnsi="等线"/>
                 <w:szCs w:val="21"/>
               </w:rPr>
             </w:pPr>
@@ -33333,7 +33331,7 @@
             <w:pPr>
               <w:spacing w:line="360" w:lineRule="auto"/>
               <w:rPr>
-                <w:rFonts w:ascii="等线" w:hAnsi="等线" w:hint="eastAsia"/>
+                <w:rFonts w:ascii="等线" w:hAnsi="等线"/>
                 <w:szCs w:val="21"/>
               </w:rPr>
             </w:pPr>
@@ -33365,7 +33363,7 @@
     <w:p>
       <w:pPr>
         <w:rPr>
-          <w:rFonts w:ascii="宋体" w:hAnsi="宋体" w:cs="宋体" w:hint="eastAsia"/>
+          <w:rFonts w:ascii="宋体" w:hAnsi="宋体" w:cs="宋体"/>
           <w:szCs w:val="21"/>
         </w:rPr>
       </w:pPr>
@@ -33412,17 +33410,12 @@
       <w:pPr>
         <w:pStyle w:val="reader-word-layer"/>
         <w:spacing w:line="360" w:lineRule="auto"/>
-        <w:ind w:left="720"/>
         <w:rPr>
-          <w:rFonts w:ascii="黑体" w:eastAsia="黑体" w:hAnsi="黑体"/>
+          <w:rFonts w:ascii="黑体" w:eastAsia="黑体" w:hAnsi="黑体" w:hint="eastAsia"/>
         </w:rPr>
       </w:pPr>
-      <w:r>
-        <w:rPr>
-          <w:rFonts w:ascii="黑体" w:eastAsia="黑体" w:hAnsi="黑体"/>
-        </w:rPr>
-        <w:br/>
-      </w:r>
+      <w:bookmarkStart w:id="2" w:name="_GoBack"/>
+      <w:bookmarkEnd w:id="2"/>
     </w:p>
     <w:sectPr>
       <w:pgSz w:w="11906" w:h="16838"/>
@@ -33999,7 +33992,7 @@
     <w:lvl w:ilvl="0" w:tentative="1">
       <w:start w:val="1"/>
       <w:numFmt w:val="bullet"/>
-      <w:pStyle w:val="2"/>
+      <w:pStyle w:val="a"/>
       <w:lvlText w:val=""/>
       <w:lvlJc w:val="left"/>
       <w:pPr>
@@ -35562,7 +35555,7 @@
     <w:lvl w:ilvl="0" w:tentative="1">
       <w:start w:val="1"/>
       <w:numFmt w:val="decimal"/>
-      <w:pStyle w:val="3CharChar"/>
+      <w:pStyle w:val="4"/>
       <w:lvlText w:val="%1"/>
       <w:lvlJc w:val="left"/>
       <w:pPr>
@@ -36187,7 +36180,7 @@
     <w:lvl w:ilvl="1">
       <w:start w:val="1"/>
       <w:numFmt w:val="decimal"/>
-      <w:pStyle w:val="20"/>
+      <w:pStyle w:val="2"/>
       <w:lvlText w:val="%1.%2"/>
       <w:lvlJc w:val="left"/>
       <w:pPr>
@@ -36233,7 +36226,7 @@
     <w:lvl w:ilvl="3" w:tentative="1">
       <w:start w:val="1"/>
       <w:numFmt w:val="decimal"/>
-      <w:pStyle w:val="4"/>
+      <w:pStyle w:val="40"/>
       <w:lvlText w:val="%1.%2.%3.%4"/>
       <w:lvlJc w:val="left"/>
       <w:pPr>
@@ -38185,7 +38178,7 @@
     <w:lsdException w:name="Smart Hyperlink" w:semiHidden="1" w:unhideWhenUsed="1"/>
     <w:lsdException w:name="Hashtag" w:semiHidden="1" w:unhideWhenUsed="1"/>
   </w:latentStyles>
-  <w:style w:type="paragraph" w:default="1" w:styleId="a">
+  <w:style w:type="paragraph" w:default="1" w:styleId="a0">
     <w:name w:val="Normal"/>
     <w:qFormat/>
     <w:pPr>
@@ -38195,8 +38188,8 @@
   </w:style>
   <w:style w:type="paragraph" w:styleId="1">
     <w:name w:val="heading 1"/>
-    <w:basedOn w:val="a"/>
-    <w:next w:val="a"/>
+    <w:basedOn w:val="a0"/>
+    <w:next w:val="a0"/>
     <w:link w:val="10"/>
     <w:qFormat/>
     <w:rsid w:val="00F20844"/>
@@ -38216,11 +38209,11 @@
       <w:szCs w:val="20"/>
     </w:rPr>
   </w:style>
-  <w:style w:type="paragraph" w:styleId="20">
+  <w:style w:type="paragraph" w:styleId="2">
     <w:name w:val="heading 2"/>
     <w:basedOn w:val="1"/>
-    <w:next w:val="a"/>
-    <w:link w:val="21"/>
+    <w:next w:val="a0"/>
+    <w:link w:val="20"/>
     <w:qFormat/>
     <w:rsid w:val="00F20844"/>
     <w:pPr>
@@ -38236,7 +38229,7 @@
   <w:style w:type="paragraph" w:styleId="3">
     <w:name w:val="heading 3"/>
     <w:basedOn w:val="1"/>
-    <w:next w:val="a"/>
+    <w:next w:val="a0"/>
     <w:link w:val="30"/>
     <w:qFormat/>
     <w:rsid w:val="00F20844"/>
@@ -38255,11 +38248,11 @@
       <w:sz w:val="24"/>
     </w:rPr>
   </w:style>
-  <w:style w:type="paragraph" w:styleId="4">
+  <w:style w:type="paragraph" w:styleId="40">
     <w:name w:val="heading 4"/>
     <w:basedOn w:val="1"/>
-    <w:next w:val="a"/>
-    <w:link w:val="40"/>
+    <w:next w:val="a0"/>
+    <w:link w:val="41"/>
     <w:qFormat/>
     <w:rsid w:val="00F20844"/>
     <w:pPr>
@@ -38274,8 +38267,8 @@
   </w:style>
   <w:style w:type="paragraph" w:styleId="5">
     <w:name w:val="heading 5"/>
-    <w:basedOn w:val="a"/>
-    <w:next w:val="a"/>
+    <w:basedOn w:val="a0"/>
+    <w:next w:val="a0"/>
     <w:link w:val="50"/>
     <w:qFormat/>
     <w:rsid w:val="00F20844"/>
@@ -38293,8 +38286,8 @@
   </w:style>
   <w:style w:type="paragraph" w:styleId="6">
     <w:name w:val="heading 6"/>
-    <w:basedOn w:val="a"/>
-    <w:next w:val="a"/>
+    <w:basedOn w:val="a0"/>
+    <w:next w:val="a0"/>
     <w:link w:val="60"/>
     <w:qFormat/>
     <w:rsid w:val="00F20844"/>
@@ -38313,8 +38306,8 @@
   </w:style>
   <w:style w:type="paragraph" w:styleId="7">
     <w:name w:val="heading 7"/>
-    <w:basedOn w:val="a"/>
-    <w:next w:val="a"/>
+    <w:basedOn w:val="a0"/>
+    <w:next w:val="a0"/>
     <w:link w:val="70"/>
     <w:qFormat/>
     <w:rsid w:val="00F20844"/>
@@ -38331,8 +38324,8 @@
   </w:style>
   <w:style w:type="paragraph" w:styleId="8">
     <w:name w:val="heading 8"/>
-    <w:basedOn w:val="a"/>
-    <w:next w:val="a"/>
+    <w:basedOn w:val="a0"/>
+    <w:next w:val="a0"/>
     <w:link w:val="80"/>
     <w:qFormat/>
     <w:rsid w:val="00F20844"/>
@@ -38350,8 +38343,8 @@
   </w:style>
   <w:style w:type="paragraph" w:styleId="9">
     <w:name w:val="heading 9"/>
-    <w:basedOn w:val="a"/>
-    <w:next w:val="a"/>
+    <w:basedOn w:val="a0"/>
+    <w:next w:val="a0"/>
     <w:link w:val="90"/>
     <w:qFormat/>
     <w:rsid w:val="00F20844"/>
@@ -38369,13 +38362,13 @@
       <w:szCs w:val="20"/>
     </w:rPr>
   </w:style>
-  <w:style w:type="character" w:default="1" w:styleId="a0">
+  <w:style w:type="character" w:default="1" w:styleId="a1">
     <w:name w:val="Default Paragraph Font"/>
     <w:uiPriority w:val="1"/>
     <w:semiHidden/>
     <w:unhideWhenUsed/>
   </w:style>
-  <w:style w:type="table" w:default="1" w:styleId="a1">
+  <w:style w:type="table" w:default="1" w:styleId="a2">
     <w:name w:val="Normal Table"/>
     <w:uiPriority w:val="99"/>
     <w:semiHidden/>
@@ -38390,7 +38383,7 @@
       </w:tblCellMar>
     </w:tblPr>
   </w:style>
-  <w:style w:type="numbering" w:default="1" w:styleId="a2">
+  <w:style w:type="numbering" w:default="1" w:styleId="a3">
     <w:name w:val="No List"/>
     <w:uiPriority w:val="99"/>
     <w:semiHidden/>
@@ -38398,7 +38391,7 @@
   </w:style>
   <w:style w:type="character" w:customStyle="1" w:styleId="10">
     <w:name w:val="标题 1 字符"/>
-    <w:basedOn w:val="a0"/>
+    <w:basedOn w:val="a1"/>
     <w:link w:val="1"/>
     <w:rsid w:val="00F20844"/>
     <w:rPr>
@@ -38408,10 +38401,10 @@
       <w:szCs w:val="20"/>
     </w:rPr>
   </w:style>
-  <w:style w:type="character" w:customStyle="1" w:styleId="21">
+  <w:style w:type="character" w:customStyle="1" w:styleId="20">
     <w:name w:val="标题 2 字符"/>
-    <w:basedOn w:val="a0"/>
-    <w:link w:val="20"/>
+    <w:basedOn w:val="a1"/>
+    <w:link w:val="2"/>
     <w:rsid w:val="00F20844"/>
     <w:rPr>
       <w:rFonts w:ascii="黑体" w:eastAsia="黑体" w:hAnsi="Arial" w:cs="Times New Roman"/>
@@ -38422,7 +38415,7 @@
   </w:style>
   <w:style w:type="character" w:customStyle="1" w:styleId="30">
     <w:name w:val="标题 3 字符"/>
-    <w:basedOn w:val="a0"/>
+    <w:basedOn w:val="a1"/>
     <w:link w:val="3"/>
     <w:rsid w:val="00F20844"/>
     <w:rPr>
@@ -38432,10 +38425,10 @@
       <w:szCs w:val="20"/>
     </w:rPr>
   </w:style>
-  <w:style w:type="character" w:customStyle="1" w:styleId="40">
+  <w:style w:type="character" w:customStyle="1" w:styleId="41">
     <w:name w:val="标题 4 字符"/>
-    <w:basedOn w:val="a0"/>
-    <w:link w:val="4"/>
+    <w:basedOn w:val="a1"/>
+    <w:link w:val="40"/>
     <w:rsid w:val="00F20844"/>
     <w:rPr>
       <w:rFonts w:ascii="黑体" w:eastAsia="黑体" w:hAnsi="Arial" w:cs="Times New Roman"/>
@@ -38445,7 +38438,7 @@
   </w:style>
   <w:style w:type="character" w:customStyle="1" w:styleId="50">
     <w:name w:val="标题 5 字符"/>
-    <w:basedOn w:val="a0"/>
+    <w:basedOn w:val="a1"/>
     <w:link w:val="5"/>
     <w:rsid w:val="00F20844"/>
     <w:rPr>
@@ -38457,7 +38450,7 @@
   </w:style>
   <w:style w:type="character" w:customStyle="1" w:styleId="60">
     <w:name w:val="标题 6 字符"/>
-    <w:basedOn w:val="a0"/>
+    <w:basedOn w:val="a1"/>
     <w:link w:val="6"/>
     <w:rsid w:val="00F20844"/>
     <w:rPr>
@@ -38470,7 +38463,7 @@
   </w:style>
   <w:style w:type="character" w:customStyle="1" w:styleId="70">
     <w:name w:val="标题 7 字符"/>
-    <w:basedOn w:val="a0"/>
+    <w:basedOn w:val="a1"/>
     <w:link w:val="7"/>
     <w:rsid w:val="00F20844"/>
     <w:rPr>
@@ -38481,7 +38474,7 @@
   </w:style>
   <w:style w:type="character" w:customStyle="1" w:styleId="80">
     <w:name w:val="标题 8 字符"/>
-    <w:basedOn w:val="a0"/>
+    <w:basedOn w:val="a1"/>
     <w:link w:val="8"/>
     <w:rsid w:val="00F20844"/>
     <w:rPr>
@@ -38493,7 +38486,7 @@
   </w:style>
   <w:style w:type="character" w:customStyle="1" w:styleId="90">
     <w:name w:val="标题 9 字符"/>
-    <w:basedOn w:val="a0"/>
+    <w:basedOn w:val="a1"/>
     <w:link w:val="9"/>
     <w:rsid w:val="00F20844"/>
     <w:rPr>
@@ -38507,7 +38500,7 @@
   </w:style>
   <w:style w:type="paragraph" w:customStyle="1" w:styleId="reader-word-layer">
     <w:name w:val="reader-word-layer"/>
-    <w:basedOn w:val="a"/>
+    <w:basedOn w:val="a0"/>
     <w:rsid w:val="00E935A0"/>
     <w:pPr>
       <w:widowControl/>
@@ -38521,9 +38514,9 @@
       <w:szCs w:val="24"/>
     </w:rPr>
   </w:style>
-  <w:style w:type="table" w:styleId="a3">
+  <w:style w:type="table" w:styleId="a4">
     <w:name w:val="Table Grid"/>
-    <w:basedOn w:val="a1"/>
+    <w:basedOn w:val="a2"/>
     <w:uiPriority w:val="39"/>
     <w:rsid w:val="00D436D5"/>
     <w:tblPr>
@@ -38537,9 +38530,9 @@
       </w:tblBorders>
     </w:tblPr>
   </w:style>
-  <w:style w:type="paragraph" w:styleId="a4">
+  <w:style w:type="paragraph" w:styleId="a5">
     <w:name w:val="List Paragraph"/>
-    <w:basedOn w:val="a"/>
+    <w:basedOn w:val="a0"/>
     <w:uiPriority w:val="34"/>
     <w:qFormat/>
     <w:rsid w:val="0025097A"/>
@@ -38547,7 +38540,7 @@
       <w:ind w:firstLineChars="200" w:firstLine="420"/>
     </w:pPr>
   </w:style>
-  <w:style w:type="character" w:styleId="a5">
+  <w:style w:type="character" w:styleId="a6">
     <w:name w:val="Hyperlink"/>
     <w:uiPriority w:val="99"/>
     <w:rsid w:val="00986116"/>
@@ -38556,10 +38549,10 @@
       <w:u w:val="single"/>
     </w:rPr>
   </w:style>
-  <w:style w:type="paragraph" w:styleId="22">
+  <w:style w:type="paragraph" w:styleId="21">
     <w:name w:val="toc 2"/>
-    <w:basedOn w:val="a"/>
-    <w:next w:val="a"/>
+    <w:basedOn w:val="a0"/>
+    <w:next w:val="a0"/>
     <w:autoRedefine/>
     <w:uiPriority w:val="39"/>
     <w:rsid w:val="00986116"/>
@@ -38573,8 +38566,8 @@
   </w:style>
   <w:style w:type="paragraph" w:styleId="11">
     <w:name w:val="toc 1"/>
-    <w:basedOn w:val="a"/>
-    <w:next w:val="a"/>
+    <w:basedOn w:val="a0"/>
+    <w:next w:val="a0"/>
     <w:autoRedefine/>
     <w:uiPriority w:val="39"/>
     <w:rsid w:val="00986116"/>
@@ -38585,8 +38578,8 @@
   </w:style>
   <w:style w:type="paragraph" w:styleId="31">
     <w:name w:val="toc 3"/>
-    <w:basedOn w:val="a"/>
-    <w:next w:val="a"/>
+    <w:basedOn w:val="a0"/>
+    <w:next w:val="a0"/>
     <w:autoRedefine/>
     <w:uiPriority w:val="39"/>
     <w:rsid w:val="00986116"/>
@@ -38598,10 +38591,10 @@
       <w:szCs w:val="24"/>
     </w:rPr>
   </w:style>
-  <w:style w:type="paragraph" w:styleId="a6">
+  <w:style w:type="paragraph" w:styleId="a7">
     <w:name w:val="header"/>
-    <w:basedOn w:val="a"/>
-    <w:link w:val="a7"/>
+    <w:basedOn w:val="a0"/>
+    <w:link w:val="a8"/>
     <w:uiPriority w:val="99"/>
     <w:unhideWhenUsed/>
     <w:rsid w:val="00C732C5"/>
@@ -38621,10 +38614,10 @@
       <w:szCs w:val="18"/>
     </w:rPr>
   </w:style>
-  <w:style w:type="character" w:customStyle="1" w:styleId="a7">
+  <w:style w:type="character" w:customStyle="1" w:styleId="a8">
     <w:name w:val="页眉 字符"/>
-    <w:basedOn w:val="a0"/>
-    <w:link w:val="a6"/>
+    <w:basedOn w:val="a1"/>
+    <w:link w:val="a7"/>
     <w:uiPriority w:val="99"/>
     <w:rsid w:val="00C732C5"/>
     <w:rPr>
@@ -38632,10 +38625,10 @@
       <w:szCs w:val="18"/>
     </w:rPr>
   </w:style>
-  <w:style w:type="paragraph" w:styleId="a8">
+  <w:style w:type="paragraph" w:styleId="a9">
     <w:name w:val="footer"/>
-    <w:basedOn w:val="a"/>
-    <w:link w:val="a9"/>
+    <w:basedOn w:val="a0"/>
+    <w:link w:val="aa"/>
     <w:uiPriority w:val="99"/>
     <w:unhideWhenUsed/>
     <w:rsid w:val="00C732C5"/>
@@ -38652,10 +38645,10 @@
       <w:szCs w:val="18"/>
     </w:rPr>
   </w:style>
-  <w:style w:type="character" w:customStyle="1" w:styleId="a9">
+  <w:style w:type="character" w:customStyle="1" w:styleId="aa">
     <w:name w:val="页脚 字符"/>
-    <w:basedOn w:val="a0"/>
-    <w:link w:val="a8"/>
+    <w:basedOn w:val="a1"/>
+    <w:link w:val="a9"/>
     <w:uiPriority w:val="99"/>
     <w:rsid w:val="00C732C5"/>
     <w:rPr>
@@ -38663,9 +38656,9 @@
       <w:szCs w:val="18"/>
     </w:rPr>
   </w:style>
-  <w:style w:type="character" w:styleId="aa">
+  <w:style w:type="character" w:styleId="ab">
     <w:name w:val="Emphasis"/>
-    <w:basedOn w:val="a0"/>
+    <w:basedOn w:val="a1"/>
     <w:uiPriority w:val="20"/>
     <w:qFormat/>
     <w:rsid w:val="00A407F6"/>
@@ -38674,28 +38667,28 @@
       <w:iCs/>
     </w:rPr>
   </w:style>
-  <w:style w:type="paragraph" w:styleId="ab">
+  <w:style w:type="paragraph" w:styleId="ac">
     <w:name w:val="annotation text"/>
-    <w:basedOn w:val="a"/>
-    <w:link w:val="ac"/>
+    <w:basedOn w:val="a0"/>
+    <w:link w:val="ad"/>
     <w:unhideWhenUsed/>
     <w:rsid w:val="00F20844"/>
     <w:pPr>
       <w:jc w:val="left"/>
     </w:pPr>
   </w:style>
-  <w:style w:type="character" w:customStyle="1" w:styleId="ac">
+  <w:style w:type="character" w:customStyle="1" w:styleId="ad">
     <w:name w:val="批注文字 字符"/>
-    <w:basedOn w:val="a0"/>
-    <w:link w:val="ab"/>
+    <w:basedOn w:val="a1"/>
+    <w:link w:val="ac"/>
     <w:uiPriority w:val="99"/>
     <w:semiHidden/>
     <w:rsid w:val="00F20844"/>
   </w:style>
-  <w:style w:type="character" w:customStyle="1" w:styleId="ad">
+  <w:style w:type="character" w:customStyle="1" w:styleId="ae">
     <w:name w:val="批注主题 字符"/>
-    <w:basedOn w:val="ac"/>
-    <w:link w:val="ae"/>
+    <w:basedOn w:val="ad"/>
+    <w:link w:val="af"/>
     <w:semiHidden/>
     <w:rsid w:val="00F20844"/>
     <w:rPr>
@@ -38707,11 +38700,11 @@
       <w:lang w:eastAsia="en-US"/>
     </w:rPr>
   </w:style>
-  <w:style w:type="paragraph" w:styleId="ae">
+  <w:style w:type="paragraph" w:styleId="af">
     <w:name w:val="annotation subject"/>
-    <w:basedOn w:val="ab"/>
-    <w:next w:val="ab"/>
-    <w:link w:val="ad"/>
+    <w:basedOn w:val="ac"/>
+    <w:next w:val="ac"/>
+    <w:link w:val="ae"/>
     <w:semiHidden/>
     <w:rsid w:val="00F20844"/>
     <w:pPr>
@@ -38728,8 +38721,8 @@
   </w:style>
   <w:style w:type="paragraph" w:styleId="71">
     <w:name w:val="toc 7"/>
-    <w:basedOn w:val="a"/>
-    <w:next w:val="a"/>
+    <w:basedOn w:val="a0"/>
+    <w:next w:val="a0"/>
     <w:rsid w:val="00F20844"/>
     <w:pPr>
       <w:widowControl/>
@@ -38743,10 +38736,10 @@
       <w:lang w:eastAsia="en-US"/>
     </w:rPr>
   </w:style>
-  <w:style w:type="character" w:customStyle="1" w:styleId="af">
+  <w:style w:type="character" w:customStyle="1" w:styleId="af0">
     <w:name w:val="文档结构图 字符"/>
-    <w:basedOn w:val="a0"/>
-    <w:link w:val="af0"/>
+    <w:basedOn w:val="a1"/>
+    <w:link w:val="af1"/>
     <w:semiHidden/>
     <w:rsid w:val="00F20844"/>
     <w:rPr>
@@ -38757,10 +38750,10 @@
       <w:lang w:eastAsia="en-US"/>
     </w:rPr>
   </w:style>
-  <w:style w:type="paragraph" w:styleId="af0">
+  <w:style w:type="paragraph" w:styleId="af1">
     <w:name w:val="Document Map"/>
-    <w:basedOn w:val="a"/>
-    <w:link w:val="af"/>
+    <w:basedOn w:val="a0"/>
+    <w:link w:val="af0"/>
     <w:semiHidden/>
     <w:rsid w:val="00F20844"/>
     <w:pPr>
@@ -38775,10 +38768,10 @@
       <w:lang w:eastAsia="en-US"/>
     </w:rPr>
   </w:style>
-  <w:style w:type="paragraph" w:styleId="af1">
+  <w:style w:type="paragraph" w:styleId="af2">
     <w:name w:val="Body Text"/>
-    <w:basedOn w:val="a"/>
-    <w:link w:val="af2"/>
+    <w:basedOn w:val="a0"/>
+    <w:link w:val="af3"/>
     <w:rsid w:val="00F20844"/>
     <w:pPr>
       <w:widowControl/>
@@ -38790,10 +38783,10 @@
       <w:szCs w:val="24"/>
     </w:rPr>
   </w:style>
-  <w:style w:type="character" w:customStyle="1" w:styleId="af2">
+  <w:style w:type="character" w:customStyle="1" w:styleId="af3">
     <w:name w:val="正文文本 字符"/>
-    <w:basedOn w:val="a0"/>
-    <w:link w:val="af1"/>
+    <w:basedOn w:val="a1"/>
+    <w:link w:val="af2"/>
     <w:rsid w:val="00F20844"/>
     <w:rPr>
       <w:rFonts w:ascii="Times New Roman" w:eastAsia="宋体" w:hAnsi="Times New Roman" w:cs="Times New Roman"/>
@@ -38801,10 +38794,10 @@
       <w:szCs w:val="24"/>
     </w:rPr>
   </w:style>
-  <w:style w:type="paragraph" w:styleId="af3">
+  <w:style w:type="paragraph" w:styleId="af4">
     <w:name w:val="Body Text Indent"/>
-    <w:basedOn w:val="a"/>
-    <w:link w:val="af4"/>
+    <w:basedOn w:val="a0"/>
+    <w:link w:val="af5"/>
     <w:rsid w:val="00F20844"/>
     <w:pPr>
       <w:widowControl/>
@@ -38816,10 +38809,10 @@
       <w:szCs w:val="24"/>
     </w:rPr>
   </w:style>
-  <w:style w:type="character" w:customStyle="1" w:styleId="af4">
+  <w:style w:type="character" w:customStyle="1" w:styleId="af5">
     <w:name w:val="正文文本缩进 字符"/>
-    <w:basedOn w:val="a0"/>
-    <w:link w:val="af3"/>
+    <w:basedOn w:val="a1"/>
+    <w:link w:val="af4"/>
     <w:rsid w:val="00F20844"/>
     <w:rPr>
       <w:rFonts w:ascii="Times New Roman" w:eastAsia="宋体" w:hAnsi="Times New Roman" w:cs="Times New Roman"/>
@@ -38829,8 +38822,8 @@
   </w:style>
   <w:style w:type="paragraph" w:styleId="51">
     <w:name w:val="toc 5"/>
-    <w:basedOn w:val="a"/>
-    <w:next w:val="a"/>
+    <w:basedOn w:val="a0"/>
+    <w:next w:val="a0"/>
     <w:rsid w:val="00F20844"/>
     <w:pPr>
       <w:widowControl/>
@@ -38846,8 +38839,8 @@
   </w:style>
   <w:style w:type="paragraph" w:styleId="81">
     <w:name w:val="toc 8"/>
-    <w:basedOn w:val="a"/>
-    <w:next w:val="a"/>
+    <w:basedOn w:val="a0"/>
+    <w:next w:val="a0"/>
     <w:rsid w:val="00F20844"/>
     <w:pPr>
       <w:widowControl/>
@@ -38861,10 +38854,10 @@
       <w:lang w:eastAsia="en-US"/>
     </w:rPr>
   </w:style>
-  <w:style w:type="paragraph" w:styleId="23">
+  <w:style w:type="paragraph" w:styleId="22">
     <w:name w:val="Body Text Indent 2"/>
-    <w:basedOn w:val="a"/>
-    <w:link w:val="24"/>
+    <w:basedOn w:val="a0"/>
+    <w:link w:val="23"/>
     <w:rsid w:val="00F20844"/>
     <w:pPr>
       <w:widowControl/>
@@ -38877,10 +38870,10 @@
       <w:szCs w:val="24"/>
     </w:rPr>
   </w:style>
-  <w:style w:type="character" w:customStyle="1" w:styleId="24">
+  <w:style w:type="character" w:customStyle="1" w:styleId="23">
     <w:name w:val="正文文本缩进 2 字符"/>
-    <w:basedOn w:val="a0"/>
-    <w:link w:val="23"/>
+    <w:basedOn w:val="a1"/>
+    <w:link w:val="22"/>
     <w:rsid w:val="00F20844"/>
     <w:rPr>
       <w:rFonts w:ascii="Times New Roman" w:eastAsia="宋体" w:hAnsi="Times New Roman" w:cs="Times New Roman"/>
@@ -38888,10 +38881,10 @@
       <w:szCs w:val="24"/>
     </w:rPr>
   </w:style>
-  <w:style w:type="paragraph" w:styleId="af5">
+  <w:style w:type="paragraph" w:styleId="af6">
     <w:name w:val="Balloon Text"/>
-    <w:basedOn w:val="a"/>
-    <w:link w:val="af6"/>
+    <w:basedOn w:val="a0"/>
+    <w:link w:val="af7"/>
     <w:rsid w:val="00F20844"/>
     <w:pPr>
       <w:widowControl/>
@@ -38905,10 +38898,10 @@
       <w:lang w:eastAsia="en-US"/>
     </w:rPr>
   </w:style>
-  <w:style w:type="character" w:customStyle="1" w:styleId="af6">
+  <w:style w:type="character" w:customStyle="1" w:styleId="af7">
     <w:name w:val="批注框文本 字符"/>
-    <w:basedOn w:val="a0"/>
-    <w:link w:val="af5"/>
+    <w:basedOn w:val="a1"/>
+    <w:link w:val="af6"/>
     <w:rsid w:val="00F20844"/>
     <w:rPr>
       <w:rFonts w:ascii="Times New Roman" w:eastAsia="宋体" w:hAnsi="Times New Roman" w:cs="Times New Roman"/>
@@ -38918,10 +38911,10 @@
       <w:lang w:eastAsia="en-US"/>
     </w:rPr>
   </w:style>
-  <w:style w:type="paragraph" w:styleId="41">
+  <w:style w:type="paragraph" w:styleId="42">
     <w:name w:val="toc 4"/>
-    <w:basedOn w:val="a"/>
-    <w:next w:val="a"/>
+    <w:basedOn w:val="a0"/>
+    <w:next w:val="a0"/>
     <w:rsid w:val="00F20844"/>
     <w:pPr>
       <w:widowControl/>
@@ -38935,10 +38928,10 @@
       <w:lang w:eastAsia="en-US"/>
     </w:rPr>
   </w:style>
-  <w:style w:type="paragraph" w:styleId="af7">
+  <w:style w:type="paragraph" w:styleId="af8">
     <w:name w:val="Subtitle"/>
-    <w:basedOn w:val="a"/>
-    <w:link w:val="af8"/>
+    <w:basedOn w:val="a0"/>
+    <w:link w:val="af9"/>
     <w:qFormat/>
     <w:rsid w:val="00F20844"/>
     <w:pPr>
@@ -38955,10 +38948,10 @@
       <w:szCs w:val="20"/>
     </w:rPr>
   </w:style>
-  <w:style w:type="character" w:customStyle="1" w:styleId="af8">
+  <w:style w:type="character" w:customStyle="1" w:styleId="af9">
     <w:name w:val="副标题 字符"/>
-    <w:basedOn w:val="a0"/>
-    <w:link w:val="af7"/>
+    <w:basedOn w:val="a1"/>
+    <w:link w:val="af8"/>
     <w:rsid w:val="00F20844"/>
     <w:rPr>
       <w:rFonts w:ascii="黑体" w:eastAsia="黑体" w:hAnsi="Arial" w:cs="Times New Roman"/>
@@ -38970,10 +38963,10 @@
       <w:szCs w:val="20"/>
     </w:rPr>
   </w:style>
-  <w:style w:type="paragraph" w:styleId="af9">
+  <w:style w:type="paragraph" w:styleId="afa">
     <w:name w:val="footnote text"/>
-    <w:basedOn w:val="a"/>
-    <w:link w:val="afa"/>
+    <w:basedOn w:val="a0"/>
+    <w:link w:val="afb"/>
     <w:rsid w:val="00F20844"/>
     <w:pPr>
       <w:widowControl/>
@@ -38988,10 +38981,10 @@
       <w:lang w:eastAsia="en-US"/>
     </w:rPr>
   </w:style>
-  <w:style w:type="character" w:customStyle="1" w:styleId="afa">
+  <w:style w:type="character" w:customStyle="1" w:styleId="afb">
     <w:name w:val="脚注文本 字符"/>
-    <w:basedOn w:val="a0"/>
-    <w:link w:val="af9"/>
+    <w:basedOn w:val="a1"/>
+    <w:link w:val="afa"/>
     <w:rsid w:val="00F20844"/>
     <w:rPr>
       <w:rFonts w:ascii="Times New Roman" w:eastAsia="宋体" w:hAnsi="Times New Roman" w:cs="Times New Roman"/>
@@ -39003,8 +38996,8 @@
   </w:style>
   <w:style w:type="paragraph" w:styleId="61">
     <w:name w:val="toc 6"/>
-    <w:basedOn w:val="a"/>
-    <w:next w:val="a"/>
+    <w:basedOn w:val="a0"/>
+    <w:next w:val="a0"/>
     <w:rsid w:val="00F20844"/>
     <w:pPr>
       <w:widowControl/>
@@ -39020,7 +39013,7 @@
   </w:style>
   <w:style w:type="paragraph" w:styleId="32">
     <w:name w:val="Body Text Indent 3"/>
-    <w:basedOn w:val="a"/>
+    <w:basedOn w:val="a0"/>
     <w:link w:val="33"/>
     <w:rsid w:val="00F20844"/>
     <w:pPr>
@@ -39036,7 +39029,7 @@
   </w:style>
   <w:style w:type="character" w:customStyle="1" w:styleId="33">
     <w:name w:val="正文文本缩进 3 字符"/>
-    <w:basedOn w:val="a0"/>
+    <w:basedOn w:val="a1"/>
     <w:link w:val="32"/>
     <w:rsid w:val="00F20844"/>
     <w:rPr>
@@ -39047,8 +39040,8 @@
   </w:style>
   <w:style w:type="paragraph" w:styleId="91">
     <w:name w:val="toc 9"/>
-    <w:basedOn w:val="a"/>
-    <w:next w:val="a"/>
+    <w:basedOn w:val="a0"/>
+    <w:next w:val="a0"/>
     <w:rsid w:val="00F20844"/>
     <w:pPr>
       <w:widowControl/>
@@ -39064,7 +39057,7 @@
   </w:style>
   <w:style w:type="paragraph" w:styleId="HTML">
     <w:name w:val="HTML Preformatted"/>
-    <w:basedOn w:val="a"/>
+    <w:basedOn w:val="a0"/>
     <w:link w:val="HTML0"/>
     <w:rsid w:val="00F20844"/>
     <w:pPr>
@@ -39098,7 +39091,7 @@
   </w:style>
   <w:style w:type="character" w:customStyle="1" w:styleId="HTML0">
     <w:name w:val="HTML 预设格式 字符"/>
-    <w:basedOn w:val="a0"/>
+    <w:basedOn w:val="a1"/>
     <w:link w:val="HTML"/>
     <w:rsid w:val="00F20844"/>
     <w:rPr>
@@ -39107,11 +39100,11 @@
       <w:szCs w:val="21"/>
     </w:rPr>
   </w:style>
-  <w:style w:type="paragraph" w:styleId="afb">
+  <w:style w:type="paragraph" w:styleId="afc">
     <w:name w:val="Title"/>
-    <w:basedOn w:val="a"/>
-    <w:next w:val="a"/>
-    <w:link w:val="afc"/>
+    <w:basedOn w:val="a0"/>
+    <w:next w:val="a0"/>
+    <w:link w:val="afd"/>
     <w:qFormat/>
     <w:rsid w:val="00F20844"/>
     <w:pPr>
@@ -39125,10 +39118,10 @@
       <w:szCs w:val="20"/>
     </w:rPr>
   </w:style>
-  <w:style w:type="character" w:customStyle="1" w:styleId="afc">
+  <w:style w:type="character" w:customStyle="1" w:styleId="afd">
     <w:name w:val="标题 字符"/>
-    <w:basedOn w:val="a0"/>
-    <w:link w:val="afb"/>
+    <w:basedOn w:val="a1"/>
+    <w:link w:val="afc"/>
     <w:rsid w:val="00F20844"/>
     <w:rPr>
       <w:rFonts w:ascii="黑体" w:eastAsia="黑体" w:hAnsi="Arial" w:cs="Times New Roman"/>
@@ -39138,7 +39131,7 @@
       <w:szCs w:val="20"/>
     </w:rPr>
   </w:style>
-  <w:style w:type="character" w:styleId="afd">
+  <w:style w:type="character" w:styleId="afe">
     <w:name w:val="Strong"/>
     <w:qFormat/>
     <w:rsid w:val="00F20844"/>
@@ -39147,12 +39140,12 @@
       <w:bCs/>
     </w:rPr>
   </w:style>
-  <w:style w:type="character" w:styleId="afe">
+  <w:style w:type="character" w:styleId="aff">
     <w:name w:val="page number"/>
-    <w:basedOn w:val="a0"/>
+    <w:basedOn w:val="a1"/>
     <w:rsid w:val="00F20844"/>
   </w:style>
-  <w:style w:type="character" w:styleId="aff">
+  <w:style w:type="character" w:styleId="aff0">
     <w:name w:val="FollowedHyperlink"/>
     <w:rsid w:val="00F20844"/>
     <w:rPr>
@@ -39160,7 +39153,7 @@
       <w:u w:val="single"/>
     </w:rPr>
   </w:style>
-  <w:style w:type="character" w:styleId="aff0">
+  <w:style w:type="character" w:styleId="aff1">
     <w:name w:val="footnote reference"/>
     <w:rsid w:val="00F20844"/>
     <w:rPr>
@@ -39169,7 +39162,7 @@
   </w:style>
   <w:style w:type="paragraph" w:customStyle="1" w:styleId="Tabletext">
     <w:name w:val="Tabletext"/>
-    <w:basedOn w:val="a"/>
+    <w:basedOn w:val="a0"/>
     <w:rsid w:val="00F20844"/>
     <w:pPr>
       <w:keepLines/>
@@ -39184,7 +39177,7 @@
   </w:style>
   <w:style w:type="paragraph" w:customStyle="1" w:styleId="MainTitle">
     <w:name w:val="Main Title"/>
-    <w:basedOn w:val="a"/>
+    <w:basedOn w:val="a0"/>
     <w:rsid w:val="00F20844"/>
     <w:pPr>
       <w:spacing w:before="480" w:after="60"/>
@@ -39213,7 +39206,7 @@
   </w:style>
   <w:style w:type="paragraph" w:customStyle="1" w:styleId="EB0">
     <w:name w:val="EB_图"/>
-    <w:basedOn w:val="a"/>
+    <w:basedOn w:val="a0"/>
     <w:rsid w:val="00F20844"/>
     <w:pPr>
       <w:tabs>
@@ -39230,7 +39223,7 @@
   </w:style>
   <w:style w:type="paragraph" w:customStyle="1" w:styleId="EB1">
     <w:name w:val="EB_图题"/>
-    <w:basedOn w:val="a"/>
+    <w:basedOn w:val="a0"/>
     <w:rsid w:val="00F20844"/>
     <w:pPr>
       <w:spacing w:after="200" w:line="300" w:lineRule="auto"/>
@@ -39262,8 +39255,8 @@
   </w:style>
   <w:style w:type="paragraph" w:customStyle="1" w:styleId="BlockLabel">
     <w:name w:val="Block Label"/>
-    <w:basedOn w:val="a"/>
-    <w:next w:val="a"/>
+    <w:basedOn w:val="a0"/>
+    <w:next w:val="a0"/>
     <w:rsid w:val="00F20844"/>
     <w:pPr>
       <w:spacing w:after="120"/>
@@ -39279,7 +39272,7 @@
   </w:style>
   <w:style w:type="paragraph" w:customStyle="1" w:styleId="tablebody">
     <w:name w:val="tablebody"/>
-    <w:basedOn w:val="a"/>
+    <w:basedOn w:val="a0"/>
     <w:rsid w:val="00F20844"/>
     <w:pPr>
       <w:widowControl/>
@@ -39303,7 +39296,7 @@
   </w:style>
   <w:style w:type="paragraph" w:customStyle="1" w:styleId="GEM">
     <w:name w:val="GEM正文"/>
-    <w:basedOn w:val="a"/>
+    <w:basedOn w:val="a0"/>
     <w:rsid w:val="00F20844"/>
     <w:pPr>
       <w:widowControl/>
@@ -39350,7 +39343,7 @@
   </w:style>
   <w:style w:type="paragraph" w:customStyle="1" w:styleId="2Verdana">
     <w:name w:val="样式 标题 2 + Verdana"/>
-    <w:basedOn w:val="20"/>
+    <w:basedOn w:val="2"/>
     <w:rsid w:val="00F20844"/>
     <w:pPr>
       <w:spacing w:before="240" w:line="312" w:lineRule="auto"/>
@@ -39434,9 +39427,9 @@
       <w:szCs w:val="30"/>
     </w:rPr>
   </w:style>
-  <w:style w:type="paragraph" w:customStyle="1" w:styleId="25">
+  <w:style w:type="paragraph" w:customStyle="1" w:styleId="24">
     <w:name w:val="2级标题"/>
-    <w:basedOn w:val="20"/>
+    <w:basedOn w:val="2"/>
     <w:rsid w:val="00F20844"/>
     <w:pPr>
       <w:numPr>
@@ -39494,9 +39487,9 @@
       <w:szCs w:val="24"/>
     </w:rPr>
   </w:style>
-  <w:style w:type="paragraph" w:customStyle="1" w:styleId="42">
+  <w:style w:type="paragraph" w:customStyle="1" w:styleId="4">
     <w:name w:val="4级标题"/>
-    <w:basedOn w:val="4"/>
+    <w:basedOn w:val="40"/>
     <w:rsid w:val="00F20844"/>
     <w:pPr>
       <w:numPr>
@@ -39517,7 +39510,7 @@
   </w:style>
   <w:style w:type="paragraph" w:customStyle="1" w:styleId="GEM2460">
     <w:name w:val="样式 样式 GEM正文 + 首行缩进:  2.46 字符 + 段前: 0 磅"/>
-    <w:basedOn w:val="a"/>
+    <w:basedOn w:val="a0"/>
     <w:rsid w:val="00F20844"/>
     <w:pPr>
       <w:widowControl/>
@@ -39531,7 +39524,7 @@
       <w:szCs w:val="20"/>
     </w:rPr>
   </w:style>
-  <w:style w:type="paragraph" w:customStyle="1" w:styleId="aff1">
+  <w:style w:type="paragraph" w:customStyle="1" w:styleId="aff2">
     <w:name w:val="提示内容"/>
     <w:basedOn w:val="GEM2460"/>
     <w:rsid w:val="00F20844"/>
@@ -39547,7 +39540,7 @@
       <w:szCs w:val="24"/>
     </w:rPr>
   </w:style>
-  <w:style w:type="paragraph" w:customStyle="1" w:styleId="aff2">
+  <w:style w:type="paragraph" w:customStyle="1" w:styleId="aff3">
     <w:name w:val="表格表头"/>
     <w:basedOn w:val="GEM2460"/>
     <w:rsid w:val="00F20844"/>
@@ -39561,7 +39554,7 @@
       <w:bCs/>
     </w:rPr>
   </w:style>
-  <w:style w:type="paragraph" w:customStyle="1" w:styleId="aff3">
+  <w:style w:type="paragraph" w:customStyle="1" w:styleId="aff4">
     <w:name w:val="提示字段"/>
     <w:basedOn w:val="GEM2460"/>
     <w:rsid w:val="00F20844"/>
@@ -39575,7 +39568,7 @@
       <w:iCs/>
     </w:rPr>
   </w:style>
-  <w:style w:type="paragraph" w:customStyle="1" w:styleId="26">
+  <w:style w:type="paragraph" w:customStyle="1" w:styleId="25">
     <w:name w:val="表格内容2"/>
     <w:basedOn w:val="GEM2460"/>
     <w:rsid w:val="00F20844"/>
@@ -39603,7 +39596,7 @@
   </w:style>
   <w:style w:type="paragraph" w:customStyle="1" w:styleId="13">
     <w:name w:val="样式 表格表头1 + 居中"/>
-    <w:basedOn w:val="a"/>
+    <w:basedOn w:val="a0"/>
     <w:rsid w:val="00F20844"/>
     <w:pPr>
       <w:widowControl/>
@@ -39618,16 +39611,16 @@
       <w:szCs w:val="20"/>
     </w:rPr>
   </w:style>
-  <w:style w:type="paragraph" w:customStyle="1" w:styleId="2">
+  <w:style w:type="paragraph" w:customStyle="1" w:styleId="26">
     <w:name w:val="样式 表格内容2 + 居中"/>
-    <w:basedOn w:val="26"/>
+    <w:basedOn w:val="25"/>
     <w:rsid w:val="00F20844"/>
     <w:rPr>
       <w:sz w:val="18"/>
       <w:szCs w:val="18"/>
     </w:rPr>
   </w:style>
-  <w:style w:type="paragraph" w:customStyle="1" w:styleId="aff4">
+  <w:style w:type="paragraph" w:customStyle="1" w:styleId="a">
     <w:name w:val="文档标识"/>
     <w:basedOn w:val="9"/>
     <w:rsid w:val="00F20844"/>
@@ -39652,7 +39645,7 @@
   </w:style>
   <w:style w:type="paragraph" w:customStyle="1" w:styleId="aff5">
     <w:name w:val="扉页项目标题"/>
-    <w:basedOn w:val="a"/>
+    <w:basedOn w:val="a0"/>
     <w:rsid w:val="00F20844"/>
     <w:pPr>
       <w:spacing w:before="1920" w:after="120"/>
@@ -39667,7 +39660,7 @@
   </w:style>
   <w:style w:type="paragraph" w:customStyle="1" w:styleId="aff6">
     <w:name w:val="扉页文档副标题"/>
-    <w:basedOn w:val="af7"/>
+    <w:basedOn w:val="af8"/>
     <w:rsid w:val="00F20844"/>
     <w:pPr>
       <w:ind w:left="2340"/>
@@ -39683,7 +39676,7 @@
   </w:style>
   <w:style w:type="paragraph" w:customStyle="1" w:styleId="aff7">
     <w:name w:val="样式 居中"/>
-    <w:basedOn w:val="a"/>
+    <w:basedOn w:val="a0"/>
     <w:rsid w:val="00F20844"/>
     <w:pPr>
       <w:jc w:val="center"/>
@@ -39696,7 +39689,7 @@
   </w:style>
   <w:style w:type="paragraph" w:customStyle="1" w:styleId="14">
     <w:name w:val="列出段落1"/>
-    <w:basedOn w:val="a"/>
+    <w:basedOn w:val="a0"/>
     <w:qFormat/>
     <w:rsid w:val="00F20844"/>
     <w:pPr>
@@ -39713,7 +39706,7 @@
   </w:style>
   <w:style w:type="paragraph" w:customStyle="1" w:styleId="210">
     <w:name w:val="正文文本缩进 21"/>
-    <w:basedOn w:val="a"/>
+    <w:basedOn w:val="a0"/>
     <w:rsid w:val="00F20844"/>
     <w:pPr>
       <w:widowControl/>
@@ -39728,7 +39721,7 @@
   </w:style>
   <w:style w:type="paragraph" w:customStyle="1" w:styleId="HTML1">
     <w:name w:val="HTML 预设格式1"/>
-    <w:basedOn w:val="a"/>
+    <w:basedOn w:val="a0"/>
     <w:rsid w:val="00F20844"/>
     <w:pPr>
       <w:widowControl/>
@@ -39762,8 +39755,8 @@
   </w:style>
   <w:style w:type="paragraph" w:customStyle="1" w:styleId="15">
     <w:name w:val="批注主题1"/>
-    <w:basedOn w:val="ab"/>
-    <w:next w:val="ab"/>
+    <w:basedOn w:val="ac"/>
+    <w:next w:val="ac"/>
     <w:rsid w:val="00F20844"/>
     <w:pPr>
       <w:widowControl/>
@@ -39779,7 +39772,7 @@
   </w:style>
   <w:style w:type="paragraph" w:customStyle="1" w:styleId="16">
     <w:name w:val="正文文本缩进1"/>
-    <w:basedOn w:val="a"/>
+    <w:basedOn w:val="a0"/>
     <w:rsid w:val="00F20844"/>
     <w:pPr>
       <w:widowControl/>
@@ -39793,7 +39786,7 @@
   </w:style>
   <w:style w:type="paragraph" w:customStyle="1" w:styleId="312">
     <w:name w:val="正文文本缩进 31"/>
-    <w:basedOn w:val="a"/>
+    <w:basedOn w:val="a0"/>
     <w:rsid w:val="00F20844"/>
     <w:pPr>
       <w:widowControl/>
@@ -39808,7 +39801,7 @@
   </w:style>
   <w:style w:type="paragraph" w:customStyle="1" w:styleId="17">
     <w:name w:val="文档结构图1"/>
-    <w:basedOn w:val="a"/>
+    <w:basedOn w:val="a0"/>
     <w:rsid w:val="00F20844"/>
     <w:pPr>
       <w:widowControl/>
@@ -39824,8 +39817,8 @@
   </w:style>
   <w:style w:type="paragraph" w:customStyle="1" w:styleId="18">
     <w:name w:val="引用1"/>
-    <w:basedOn w:val="a"/>
-    <w:next w:val="a"/>
+    <w:basedOn w:val="a0"/>
+    <w:next w:val="a0"/>
     <w:link w:val="Char"/>
     <w:uiPriority w:val="29"/>
     <w:qFormat/>
@@ -39923,7 +39916,7 @@
   </w:style>
   <w:style w:type="character" w:customStyle="1" w:styleId="1c">
     <w:name w:val="页码1"/>
-    <w:basedOn w:val="a0"/>
+    <w:basedOn w:val="a1"/>
     <w:rsid w:val="00F20844"/>
   </w:style>
   <w:style w:type="character" w:customStyle="1" w:styleId="1d">

</xml_diff>